<commit_message>
Trabajo actualizado a BootStrap5.3
</commit_message>
<xml_diff>
--- a/1ªEv/U2 A1 Wild and Wacky Vegetable/MEMORIA U2 A1 Wild and Wacky Vegetable.docx
+++ b/1ªEv/U2 A1 Wild and Wacky Vegetable/MEMORIA U2 A1 Wild and Wacky Vegetable.docx
@@ -4,19 +4,21 @@
   <w:body>
     <w:p>
       <w:pPr>
-        <w:pStyle w:val="Heading1"/>
+        <w:pStyle w:val="Heading2"/>
         <w:keepNext w:val="0"/>
         <w:keepLines w:val="0"/>
         <w:spacing w:after="80" w:lineRule="auto"/>
         <w:rPr>
+          <w:b w:val="1"/>
           <w:sz w:val="38"/>
           <w:szCs w:val="38"/>
         </w:rPr>
       </w:pPr>
-      <w:bookmarkStart w:colFirst="0" w:colLast="0" w:name="_b5elddwvkoo7" w:id="0"/>
+      <w:bookmarkStart w:colFirst="0" w:colLast="0" w:name="_m46fibsbmwyw" w:id="0"/>
       <w:bookmarkEnd w:id="0"/>
       <w:r>
         <w:rPr>
+          <w:b w:val="1"/>
           <w:sz w:val="38"/>
           <w:szCs w:val="38"/>
           <w:rtl w:val="0"/>
@@ -24,19 +26,9 @@
         <w:t xml:space="preserve">ÍNDICE MEMORIA</w:t>
       </w:r>
     </w:p>
-    <w:p>
-      <w:pPr>
-        <w:rPr/>
-      </w:pPr>
-      <w:r>
-        <w:rPr>
-          <w:rtl w:val="0"/>
-        </w:rPr>
-      </w:r>
-    </w:p>
     <w:sdt>
       <w:sdtPr>
-        <w:id w:val="224180046"/>
+        <w:id w:val="1503423079"/>
         <w:docPartObj>
           <w:docPartGallery w:val="Table of Contents"/>
           <w:docPartUnique w:val="1"/>
@@ -63,7 +55,7 @@
             <w:instrText xml:space="preserve"> TOC \h \u \z \t "Heading 1,1,Heading 2,2,Heading 3,3,Heading 4,4,Heading 5,5,Heading 6,6,"</w:instrText>
             <w:fldChar w:fldCharType="separate"/>
           </w:r>
-          <w:hyperlink w:anchor="_vmda0tzirfv">
+          <w:hyperlink w:anchor="_7r32hc6ze67z">
             <w:r>
               <w:rPr>
                 <w:b w:val="1"/>
@@ -73,13 +65,13 @@
                 <w:u w:val="none"/>
                 <w:rtl w:val="0"/>
               </w:rPr>
-              <w:t xml:space="preserve">Introducción</w:t>
+              <w:t xml:space="preserve">1. Introducción</w:t>
               <w:tab/>
             </w:r>
           </w:hyperlink>
           <w:r>
             <w:fldChar w:fldCharType="begin"/>
-            <w:instrText xml:space="preserve"> PAGEREF _vmda0tzirfv \h </w:instrText>
+            <w:instrText xml:space="preserve"> PAGEREF _7r32hc6ze67z \h </w:instrText>
             <w:fldChar w:fldCharType="separate"/>
           </w:r>
           <w:r>
@@ -115,7 +107,7 @@
               <w:u w:val="none"/>
             </w:rPr>
           </w:pPr>
-          <w:hyperlink w:anchor="_hhovma6euun">
+          <w:hyperlink w:anchor="_nqci62dluyad">
             <w:r>
               <w:rPr>
                 <w:b w:val="1"/>
@@ -125,13 +117,13 @@
                 <w:u w:val="none"/>
                 <w:rtl w:val="0"/>
               </w:rPr>
-              <w:t xml:space="preserve">1. Estructura del código</w:t>
+              <w:t xml:space="preserve">2. Estructura del código</w:t>
               <w:tab/>
             </w:r>
           </w:hyperlink>
           <w:r>
             <w:fldChar w:fldCharType="begin"/>
-            <w:instrText xml:space="preserve"> PAGEREF _hhovma6euun \h </w:instrText>
+            <w:instrText xml:space="preserve"> PAGEREF _nqci62dluyad \h </w:instrText>
             <w:fldChar w:fldCharType="separate"/>
           </w:r>
           <w:r>
@@ -167,7 +159,7 @@
               <w:u w:val="none"/>
             </w:rPr>
           </w:pPr>
-          <w:hyperlink w:anchor="_tdjrtfyia4he">
+          <w:hyperlink w:anchor="_3scl7sjsi48h">
             <w:r>
               <w:rPr>
                 <w:b w:val="1"/>
@@ -177,13 +169,13 @@
                 <w:u w:val="none"/>
                 <w:rtl w:val="0"/>
               </w:rPr>
-              <w:t xml:space="preserve">2. Distribución de secciones</w:t>
+              <w:t xml:space="preserve">3. Distribución de secciones</w:t>
               <w:tab/>
             </w:r>
           </w:hyperlink>
           <w:r>
             <w:fldChar w:fldCharType="begin"/>
-            <w:instrText xml:space="preserve"> PAGEREF _tdjrtfyia4he \h </w:instrText>
+            <w:instrText xml:space="preserve"> PAGEREF _3scl7sjsi48h \h </w:instrText>
             <w:fldChar w:fldCharType="separate"/>
           </w:r>
           <w:r>
@@ -219,7 +211,7 @@
               <w:u w:val="none"/>
             </w:rPr>
           </w:pPr>
-          <w:hyperlink w:anchor="_q59uxf8jua0n">
+          <w:hyperlink w:anchor="_cs7afw3rzpyp">
             <w:r>
               <w:rPr>
                 <w:color w:val="000000"/>
@@ -228,13 +220,13 @@
                 <w:u w:val="none"/>
                 <w:rtl w:val="0"/>
               </w:rPr>
-              <w:t xml:space="preserve">Barra lateral (col-sm-3)</w:t>
+              <w:t xml:space="preserve">3.1 Barra lateral (col-sm-3)</w:t>
               <w:tab/>
             </w:r>
           </w:hyperlink>
           <w:r>
             <w:fldChar w:fldCharType="begin"/>
-            <w:instrText xml:space="preserve"> PAGEREF _q59uxf8jua0n \h </w:instrText>
+            <w:instrText xml:space="preserve"> PAGEREF _cs7afw3rzpyp \h </w:instrText>
             <w:fldChar w:fldCharType="separate"/>
           </w:r>
           <w:r>
@@ -269,7 +261,7 @@
               <w:u w:val="none"/>
             </w:rPr>
           </w:pPr>
-          <w:hyperlink w:anchor="_dgxu65wx2abz">
+          <w:hyperlink w:anchor="_6ny3n3qklplw">
             <w:r>
               <w:rPr>
                 <w:color w:val="000000"/>
@@ -278,13 +270,13 @@
                 <w:u w:val="none"/>
                 <w:rtl w:val="0"/>
               </w:rPr>
-              <w:t xml:space="preserve">Sección principal (col-sm-9)</w:t>
+              <w:t xml:space="preserve">3.2 Sección principal (col-sm-9)</w:t>
               <w:tab/>
             </w:r>
           </w:hyperlink>
           <w:r>
             <w:fldChar w:fldCharType="begin"/>
-            <w:instrText xml:space="preserve"> PAGEREF _dgxu65wx2abz \h </w:instrText>
+            <w:instrText xml:space="preserve"> PAGEREF _6ny3n3qklplw \h </w:instrText>
             <w:fldChar w:fldCharType="separate"/>
           </w:r>
           <w:r>
@@ -319,7 +311,7 @@
               <w:u w:val="none"/>
             </w:rPr>
           </w:pPr>
-          <w:hyperlink w:anchor="_3joxtvr9p002">
+          <w:hyperlink w:anchor="_u9pxggg050ci">
             <w:r>
               <w:rPr>
                 <w:b w:val="1"/>
@@ -329,13 +321,13 @@
                 <w:u w:val="none"/>
                 <w:rtl w:val="0"/>
               </w:rPr>
-              <w:t xml:space="preserve">3. Adaptación responsive</w:t>
+              <w:t xml:space="preserve">4. Adaptación responsive</w:t>
               <w:tab/>
             </w:r>
           </w:hyperlink>
           <w:r>
             <w:fldChar w:fldCharType="begin"/>
-            <w:instrText xml:space="preserve"> PAGEREF _3joxtvr9p002 \h </w:instrText>
+            <w:instrText xml:space="preserve"> PAGEREF _u9pxggg050ci \h </w:instrText>
             <w:fldChar w:fldCharType="separate"/>
           </w:r>
           <w:r>
@@ -371,7 +363,7 @@
               <w:u w:val="none"/>
             </w:rPr>
           </w:pPr>
-          <w:hyperlink w:anchor="_3acg7ivdg8cs">
+          <w:hyperlink w:anchor="_li1tomim2k7t">
             <w:r>
               <w:rPr>
                 <w:b w:val="1"/>
@@ -381,13 +373,13 @@
                 <w:u w:val="none"/>
                 <w:rtl w:val="0"/>
               </w:rPr>
-              <w:t xml:space="preserve">4. Dificultades encontradas</w:t>
+              <w:t xml:space="preserve">5. Elementos añadidos y mejoras</w:t>
               <w:tab/>
             </w:r>
           </w:hyperlink>
           <w:r>
             <w:fldChar w:fldCharType="begin"/>
-            <w:instrText xml:space="preserve"> PAGEREF _3acg7ivdg8cs \h </w:instrText>
+            <w:instrText xml:space="preserve"> PAGEREF _li1tomim2k7t \h </w:instrText>
             <w:fldChar w:fldCharType="separate"/>
           </w:r>
           <w:r>
@@ -423,7 +415,7 @@
               <w:u w:val="none"/>
             </w:rPr>
           </w:pPr>
-          <w:hyperlink w:anchor="_e9z99lo4fpe">
+          <w:hyperlink w:anchor="_w9912fi1lji1">
             <w:r>
               <w:rPr>
                 <w:b w:val="1"/>
@@ -433,13 +425,13 @@
                 <w:u w:val="none"/>
                 <w:rtl w:val="0"/>
               </w:rPr>
-              <w:t xml:space="preserve">5. Soluciones aplicadas</w:t>
+              <w:t xml:space="preserve">6. Dificultades encontradas</w:t>
               <w:tab/>
             </w:r>
           </w:hyperlink>
           <w:r>
             <w:fldChar w:fldCharType="begin"/>
-            <w:instrText xml:space="preserve"> PAGEREF _e9z99lo4fpe \h </w:instrText>
+            <w:instrText xml:space="preserve"> PAGEREF _w9912fi1lji1 \h </w:instrText>
             <w:fldChar w:fldCharType="separate"/>
           </w:r>
           <w:r>
@@ -475,7 +467,7 @@
               <w:u w:val="none"/>
             </w:rPr>
           </w:pPr>
-          <w:hyperlink w:anchor="_d8smtchka4x">
+          <w:hyperlink w:anchor="_xl958ownfq1t">
             <w:r>
               <w:rPr>
                 <w:b w:val="1"/>
@@ -485,13 +477,13 @@
                 <w:u w:val="none"/>
                 <w:rtl w:val="0"/>
               </w:rPr>
-              <w:t xml:space="preserve">Conclusión</w:t>
+              <w:t xml:space="preserve">7. Soluciones aplicadas</w:t>
               <w:tab/>
             </w:r>
           </w:hyperlink>
           <w:r>
             <w:fldChar w:fldCharType="begin"/>
-            <w:instrText xml:space="preserve"> PAGEREF _d8smtchka4x \h </w:instrText>
+            <w:instrText xml:space="preserve"> PAGEREF _xl958ownfq1t \h </w:instrText>
             <w:fldChar w:fldCharType="separate"/>
           </w:r>
           <w:r>
@@ -511,6 +503,58 @@
               <w:rtl w:val="0"/>
             </w:rPr>
           </w:r>
+        </w:p>
+        <w:p>
+          <w:pPr>
+            <w:widowControl w:val="0"/>
+            <w:tabs>
+              <w:tab w:val="right" w:leader="dot" w:pos="9025.511811023624"/>
+            </w:tabs>
+            <w:spacing w:before="60" w:line="240" w:lineRule="auto"/>
+            <w:rPr>
+              <w:b w:val="1"/>
+              <w:color w:val="000000"/>
+              <w:sz w:val="26"/>
+              <w:szCs w:val="26"/>
+              <w:u w:val="none"/>
+            </w:rPr>
+          </w:pPr>
+          <w:hyperlink w:anchor="_hwb4zkstkbcd">
+            <w:r>
+              <w:rPr>
+                <w:b w:val="1"/>
+                <w:color w:val="000000"/>
+                <w:sz w:val="26"/>
+                <w:szCs w:val="26"/>
+                <w:u w:val="none"/>
+                <w:rtl w:val="0"/>
+              </w:rPr>
+              <w:t xml:space="preserve">8. Conclusión</w:t>
+              <w:tab/>
+            </w:r>
+          </w:hyperlink>
+          <w:r>
+            <w:fldChar w:fldCharType="begin"/>
+            <w:instrText xml:space="preserve"> PAGEREF _hwb4zkstkbcd \h </w:instrText>
+            <w:fldChar w:fldCharType="separate"/>
+          </w:r>
+          <w:r>
+            <w:rPr>
+              <w:b w:val="1"/>
+              <w:sz w:val="26"/>
+              <w:szCs w:val="26"/>
+              <w:rtl w:val="0"/>
+            </w:rPr>
+            <w:t xml:space="preserve">6</w:t>
+          </w:r>
+          <w:r>
+            <w:fldChar w:fldCharType="end"/>
+          </w:r>
+          <w:r>
+            <w:rPr>
+              <w:rtl w:val="0"/>
+            </w:rPr>
+          </w:r>
           <w:r>
             <w:fldChar w:fldCharType="end"/>
           </w:r>
@@ -529,7 +573,7 @@
           <w:szCs w:val="34"/>
         </w:rPr>
       </w:pPr>
-      <w:bookmarkStart w:colFirst="0" w:colLast="0" w:name="_5ea0c1bu3kuc" w:id="1"/>
+      <w:bookmarkStart w:colFirst="0" w:colLast="0" w:name="_ycnlq8zi7yqd" w:id="1"/>
       <w:bookmarkEnd w:id="1"/>
       <w:r>
         <w:br w:type="page"/>
@@ -552,7 +596,7 @@
           <w:szCs w:val="34"/>
         </w:rPr>
       </w:pPr>
-      <w:bookmarkStart w:colFirst="0" w:colLast="0" w:name="_vmda0tzirfv" w:id="2"/>
+      <w:bookmarkStart w:colFirst="0" w:colLast="0" w:name="_7r32hc6ze67z" w:id="2"/>
       <w:bookmarkEnd w:id="2"/>
       <w:r>
         <w:rPr>
@@ -561,7 +605,7 @@
           <w:szCs w:val="34"/>
           <w:rtl w:val="0"/>
         </w:rPr>
-        <w:t xml:space="preserve">Introducción</w:t>
+        <w:t xml:space="preserve">1. Introducción</w:t>
       </w:r>
     </w:p>
     <w:p>
@@ -573,27 +617,43 @@
         <w:rPr>
           <w:rtl w:val="0"/>
         </w:rPr>
-        <w:t xml:space="preserve">El objetivo de este trabajo ha sido personalizar varias páginas web basadas en </w:t>
-      </w:r>
-      <w:r>
-        <w:rPr>
-          <w:b w:val="1"/>
-          <w:rtl w:val="0"/>
-        </w:rPr>
-        <w:t xml:space="preserve">Bootstrap 4 alpha</w:t>
-      </w:r>
-      <w:r>
-        <w:rPr>
-          <w:rtl w:val="0"/>
-        </w:rPr>
-        <w:t xml:space="preserve">, manteniendo la estructura original y añadiendo mejoras estéticas y funcionales. Se incorporaron:</w:t>
-      </w:r>
-    </w:p>
-    <w:p>
-      <w:pPr>
-        <w:numPr>
-          <w:ilvl w:val="0"/>
-          <w:numId w:val="4"/>
+        <w:t xml:space="preserve">El objetivo de este proyecto fue desarrollar tres páginas web en base a un ejercicio base de Bootstrap (</w:t>
+      </w:r>
+      <w:hyperlink r:id="rId6">
+        <w:r>
+          <w:rPr>
+            <w:color w:val="1155cc"/>
+            <w:u w:val="single"/>
+            <w:rtl w:val="0"/>
+          </w:rPr>
+          <w:t xml:space="preserve">ejercicio</w:t>
+        </w:r>
+      </w:hyperlink>
+      <w:r>
+        <w:rPr>
+          <w:rtl w:val="0"/>
+        </w:rPr>
+        <w:t xml:space="preserve">), usando </w:t>
+      </w:r>
+      <w:r>
+        <w:rPr>
+          <w:b w:val="1"/>
+          <w:rtl w:val="0"/>
+        </w:rPr>
+        <w:t xml:space="preserve">Bootstrap 5.3</w:t>
+      </w:r>
+      <w:r>
+        <w:rPr>
+          <w:rtl w:val="0"/>
+        </w:rPr>
+        <w:t xml:space="preserve"> y manteniendo coherencia visual y estructura responsiva. Las páginas trabajadas fueron:</w:t>
+      </w:r>
+    </w:p>
+    <w:p>
+      <w:pPr>
+        <w:numPr>
+          <w:ilvl w:val="0"/>
+          <w:numId w:val="6"/>
         </w:numPr>
         <w:spacing w:after="0" w:afterAutospacing="0" w:before="240" w:lineRule="auto"/>
         <w:ind w:left="720" w:hanging="360"/>
@@ -603,36 +663,15 @@
           <w:b w:val="1"/>
           <w:rtl w:val="0"/>
         </w:rPr>
-        <w:t xml:space="preserve">Estilos CSS</w:t>
-      </w:r>
-      <w:r>
-        <w:rPr>
-          <w:rtl w:val="0"/>
-        </w:rPr>
-        <w:t xml:space="preserve"> dentro de </w:t>
-      </w:r>
-      <w:r>
-        <w:rPr>
-          <w:rFonts w:ascii="Roboto Mono" w:cs="Roboto Mono" w:eastAsia="Roboto Mono" w:hAnsi="Roboto Mono"/>
-          <w:i w:val="1"/>
-          <w:color w:val="0000ff"/>
-          <w:rtl w:val="0"/>
-        </w:rPr>
-        <w:t xml:space="preserve">&lt;style&gt;</w:t>
-      </w:r>
-      <w:r>
-        <w:rPr>
-          <w:rtl w:val="0"/>
-        </w:rPr>
-        <w:t xml:space="preserve"> (sombra en cards, borde redondeado y transición en botones).</w:t>
-        <w:br w:type="textWrapping"/>
-      </w:r>
-    </w:p>
-    <w:p>
-      <w:pPr>
-        <w:numPr>
-          <w:ilvl w:val="0"/>
-          <w:numId w:val="4"/>
+        <w:t xml:space="preserve">Wild &amp; Wacky Vegetables</w:t>
+        <w:br w:type="textWrapping"/>
+      </w:r>
+    </w:p>
+    <w:p>
+      <w:pPr>
+        <w:numPr>
+          <w:ilvl w:val="0"/>
+          <w:numId w:val="6"/>
         </w:numPr>
         <w:spacing w:after="0" w:afterAutospacing="0" w:before="0" w:beforeAutospacing="0" w:lineRule="auto"/>
         <w:ind w:left="720" w:hanging="360"/>
@@ -642,225 +681,15 @@
           <w:b w:val="1"/>
           <w:rtl w:val="0"/>
         </w:rPr>
-        <w:t xml:space="preserve">Enlaces</w:t>
-      </w:r>
-      <w:r>
-        <w:rPr>
-          <w:rtl w:val="0"/>
-        </w:rPr>
-        <w:t xml:space="preserve"> a otras páginas mediante </w:t>
-      </w:r>
-      <w:r>
-        <w:rPr>
-          <w:rFonts w:ascii="Roboto Mono" w:cs="Roboto Mono" w:eastAsia="Roboto Mono" w:hAnsi="Roboto Mono"/>
-          <w:i w:val="1"/>
-          <w:color w:val="0000ff"/>
-          <w:rtl w:val="0"/>
-        </w:rPr>
-        <w:t xml:space="preserve">&lt;a href=""&gt;</w:t>
-      </w:r>
-      <w:r>
-        <w:rPr>
-          <w:rtl w:val="0"/>
-        </w:rPr>
-        <w:t xml:space="preserve">.</w:t>
-        <w:br w:type="textWrapping"/>
-      </w:r>
-    </w:p>
-    <w:p>
-      <w:pPr>
-        <w:numPr>
-          <w:ilvl w:val="0"/>
-          <w:numId w:val="4"/>
-        </w:numPr>
-        <w:spacing w:after="0" w:afterAutospacing="0" w:before="0" w:beforeAutospacing="0" w:lineRule="auto"/>
-        <w:ind w:left="720" w:hanging="360"/>
-      </w:pPr>
-      <w:r>
-        <w:rPr>
-          <w:b w:val="1"/>
-          <w:rtl w:val="0"/>
-        </w:rPr>
-        <w:t xml:space="preserve">Separadores</w:t>
-      </w:r>
-      <w:r>
-        <w:rPr>
-          <w:i w:val="1"/>
-          <w:color w:val="0000ff"/>
-          <w:rtl w:val="0"/>
-        </w:rPr>
-        <w:t xml:space="preserve"> </w:t>
-      </w:r>
-      <w:r>
-        <w:rPr>
-          <w:rFonts w:ascii="Roboto Mono" w:cs="Roboto Mono" w:eastAsia="Roboto Mono" w:hAnsi="Roboto Mono"/>
-          <w:i w:val="1"/>
-          <w:color w:val="0000ff"/>
-          <w:rtl w:val="0"/>
-        </w:rPr>
-        <w:t xml:space="preserve">&lt;hr&gt;</w:t>
-      </w:r>
-      <w:r>
-        <w:rPr>
-          <w:rtl w:val="0"/>
-        </w:rPr>
-        <w:t xml:space="preserve"> para delimitar secciones.</w:t>
-        <w:br w:type="textWrapping"/>
-      </w:r>
-    </w:p>
-    <w:p>
-      <w:pPr>
-        <w:numPr>
-          <w:ilvl w:val="0"/>
-          <w:numId w:val="4"/>
-        </w:numPr>
-        <w:spacing w:after="0" w:afterAutospacing="0" w:before="0" w:beforeAutospacing="0" w:lineRule="auto"/>
-        <w:ind w:left="720" w:hanging="360"/>
-      </w:pPr>
-      <w:r>
-        <w:rPr>
-          <w:b w:val="1"/>
-          <w:rtl w:val="0"/>
-        </w:rPr>
-        <w:t xml:space="preserve">Formularios</w:t>
-      </w:r>
-      <w:r>
-        <w:rPr>
-          <w:rtl w:val="0"/>
-        </w:rPr>
-        <w:t xml:space="preserve"> con placeholder en inputs de búsqueda.</w:t>
-        <w:br w:type="textWrapping"/>
-      </w:r>
-    </w:p>
-    <w:p>
-      <w:pPr>
-        <w:numPr>
-          <w:ilvl w:val="0"/>
-          <w:numId w:val="4"/>
-        </w:numPr>
-        <w:spacing w:after="0" w:afterAutospacing="0" w:before="0" w:beforeAutospacing="0" w:lineRule="auto"/>
-        <w:ind w:left="720" w:hanging="360"/>
-      </w:pPr>
-      <w:r>
-        <w:rPr>
-          <w:b w:val="1"/>
-          <w:rtl w:val="0"/>
-        </w:rPr>
-        <w:t xml:space="preserve">Iconos representativos</w:t>
-      </w:r>
-      <w:r>
-        <w:rPr>
-          <w:rtl w:val="0"/>
-        </w:rPr>
-        <w:t xml:space="preserve"> en blockquotes usando </w:t>
-      </w:r>
-      <w:r>
-        <w:rPr>
-          <w:b w:val="1"/>
-          <w:rtl w:val="0"/>
-        </w:rPr>
-        <w:t xml:space="preserve">Bootstrap Icons</w:t>
-      </w:r>
-      <w:r>
-        <w:rPr>
-          <w:rtl w:val="0"/>
-        </w:rPr>
-        <w:t xml:space="preserve">.</w:t>
-        <w:br w:type="textWrapping"/>
-      </w:r>
-    </w:p>
-    <w:p>
-      <w:pPr>
-        <w:numPr>
-          <w:ilvl w:val="0"/>
-          <w:numId w:val="4"/>
-        </w:numPr>
-        <w:spacing w:after="0" w:afterAutospacing="0" w:before="0" w:beforeAutospacing="0" w:lineRule="auto"/>
-        <w:ind w:left="720" w:hanging="360"/>
-      </w:pPr>
-      <w:r>
-        <w:rPr>
-          <w:b w:val="1"/>
-          <w:rtl w:val="0"/>
-        </w:rPr>
-        <w:t xml:space="preserve">Tablas</w:t>
-      </w:r>
-      <w:r>
-        <w:rPr>
-          <w:rtl w:val="0"/>
-        </w:rPr>
-        <w:t xml:space="preserve"> con color </w:t>
-      </w:r>
-      <w:r>
-        <w:rPr>
-          <w:rFonts w:ascii="Roboto Mono" w:cs="Roboto Mono" w:eastAsia="Roboto Mono" w:hAnsi="Roboto Mono"/>
-          <w:i w:val="1"/>
-          <w:color w:val="0000ff"/>
-          <w:rtl w:val="0"/>
-        </w:rPr>
-        <w:t xml:space="preserve">table-warning</w:t>
-      </w:r>
-      <w:r>
-        <w:rPr>
-          <w:rtl w:val="0"/>
-        </w:rPr>
-        <w:t xml:space="preserve"> o </w:t>
-      </w:r>
-      <w:r>
-        <w:rPr>
-          <w:rFonts w:ascii="Roboto Mono" w:cs="Roboto Mono" w:eastAsia="Roboto Mono" w:hAnsi="Roboto Mono"/>
-          <w:i w:val="1"/>
-          <w:color w:val="0000ff"/>
-          <w:rtl w:val="0"/>
-        </w:rPr>
-        <w:t xml:space="preserve">table</w:t>
-      </w:r>
-      <w:r>
-        <w:rPr>
-          <w:rFonts w:ascii="Roboto Mono" w:cs="Roboto Mono" w:eastAsia="Roboto Mono" w:hAnsi="Roboto Mono"/>
-          <w:i w:val="1"/>
-          <w:color w:val="0000ff"/>
-          <w:rtl w:val="0"/>
-        </w:rPr>
-        <w:t xml:space="preserve">-danger</w:t>
-      </w:r>
-      <w:r>
-        <w:rPr>
-          <w:rtl w:val="0"/>
-        </w:rPr>
-        <w:t xml:space="preserve">.</w:t>
-        <w:br w:type="textWrapping"/>
-      </w:r>
-    </w:p>
-    <w:p>
-      <w:pPr>
-        <w:numPr>
-          <w:ilvl w:val="0"/>
-          <w:numId w:val="4"/>
-        </w:numPr>
-        <w:spacing w:after="0" w:afterAutospacing="0" w:before="0" w:beforeAutospacing="0" w:lineRule="auto"/>
-        <w:ind w:left="720" w:hanging="360"/>
-      </w:pPr>
-      <w:r>
-        <w:rPr>
-          <w:b w:val="1"/>
-          <w:rtl w:val="0"/>
-        </w:rPr>
-        <w:t xml:space="preserve">Cards</w:t>
-      </w:r>
-      <w:r>
-        <w:rPr>
-          <w:rtl w:val="0"/>
-        </w:rPr>
-        <w:t xml:space="preserve"> con imágenes y texto en cursiva para mejorar la legibilidad.</w:t>
-        <w:br w:type="textWrapping"/>
-      </w:r>
-    </w:p>
-    <w:p>
-      <w:pPr>
-        <w:numPr>
-          <w:ilvl w:val="0"/>
-          <w:numId w:val="4"/>
+        <w:t xml:space="preserve">Spaghetti Squash</w:t>
+        <w:br w:type="textWrapping"/>
+      </w:r>
+    </w:p>
+    <w:p>
+      <w:pPr>
+        <w:numPr>
+          <w:ilvl w:val="0"/>
+          <w:numId w:val="6"/>
         </w:numPr>
         <w:spacing w:after="240" w:before="0" w:beforeAutospacing="0" w:lineRule="auto"/>
         <w:ind w:left="720" w:hanging="360"/>
@@ -870,43 +699,7 @@
           <w:b w:val="1"/>
           <w:rtl w:val="0"/>
         </w:rPr>
-        <w:t xml:space="preserve">Listas de instrucciones</w:t>
-      </w:r>
-      <w:r>
-        <w:rPr>
-          <w:rtl w:val="0"/>
-        </w:rPr>
-        <w:t xml:space="preserve"> o tips usando </w:t>
-      </w:r>
-      <w:r>
-        <w:rPr>
-          <w:rFonts w:ascii="Roboto Mono" w:cs="Roboto Mono" w:eastAsia="Roboto Mono" w:hAnsi="Roboto Mono"/>
-          <w:i w:val="1"/>
-          <w:color w:val="0000ff"/>
-          <w:rtl w:val="0"/>
-        </w:rPr>
-        <w:t xml:space="preserve">ul.list-group</w:t>
-      </w:r>
-      <w:r>
-        <w:rPr>
-          <w:rtl w:val="0"/>
-        </w:rPr>
-        <w:t xml:space="preserve"> y </w:t>
-      </w:r>
-      <w:r>
-        <w:rPr>
-          <w:rFonts w:ascii="Roboto Mono" w:cs="Roboto Mono" w:eastAsia="Roboto Mono" w:hAnsi="Roboto Mono"/>
-          <w:i w:val="1"/>
-          <w:color w:val="0000ff"/>
-          <w:rtl w:val="0"/>
-        </w:rPr>
-        <w:t xml:space="preserve">li.list-group-item</w:t>
-      </w:r>
-      <w:r>
-        <w:rPr>
-          <w:rtl w:val="0"/>
-        </w:rPr>
-        <w:t xml:space="preserve">.</w:t>
+        <w:t xml:space="preserve">Killer Mushrooms</w:t>
         <w:br w:type="textWrapping"/>
       </w:r>
     </w:p>
@@ -919,50 +712,170 @@
         <w:rPr>
           <w:rtl w:val="0"/>
         </w:rPr>
-        <w:t xml:space="preserve">Se trabajó con tres páginas:</w:t>
-      </w:r>
-    </w:p>
-    <w:p>
-      <w:pPr>
-        <w:numPr>
-          <w:ilvl w:val="0"/>
-          <w:numId w:val="1"/>
+        <w:t xml:space="preserve">Se incorporaron mejoras visuales y funcionales:</w:t>
+      </w:r>
+    </w:p>
+    <w:p>
+      <w:pPr>
+        <w:numPr>
+          <w:ilvl w:val="0"/>
+          <w:numId w:val="4"/>
         </w:numPr>
         <w:spacing w:after="0" w:afterAutospacing="0" w:before="240" w:lineRule="auto"/>
         <w:ind w:left="720" w:hanging="360"/>
       </w:pPr>
       <w:r>
         <w:rPr>
-          <w:b w:val="1"/>
-          <w:rtl w:val="0"/>
-        </w:rPr>
-        <w:t xml:space="preserve">Wild &amp; Wacky Vegetables</w:t>
-        <w:br w:type="textWrapping"/>
-      </w:r>
-    </w:p>
-    <w:p>
-      <w:pPr>
-        <w:numPr>
-          <w:ilvl w:val="0"/>
-          <w:numId w:val="1"/>
+          <w:rtl w:val="0"/>
+        </w:rPr>
+        <w:t xml:space="preserve">Estilos CSS internos para </w:t>
+      </w:r>
+      <w:r>
+        <w:rPr>
+          <w:b w:val="1"/>
+          <w:rtl w:val="0"/>
+        </w:rPr>
+        <w:t xml:space="preserve">botones, cards y carousel</w:t>
+      </w:r>
+      <w:r>
+        <w:rPr>
+          <w:rtl w:val="0"/>
+        </w:rPr>
+        <w:t xml:space="preserve">.</w:t>
+        <w:br w:type="textWrapping"/>
+      </w:r>
+    </w:p>
+    <w:p>
+      <w:pPr>
+        <w:numPr>
+          <w:ilvl w:val="0"/>
+          <w:numId w:val="4"/>
         </w:numPr>
         <w:spacing w:after="0" w:afterAutospacing="0" w:before="0" w:beforeAutospacing="0" w:lineRule="auto"/>
         <w:ind w:left="720" w:hanging="360"/>
       </w:pPr>
       <w:r>
         <w:rPr>
-          <w:b w:val="1"/>
-          <w:rtl w:val="0"/>
-        </w:rPr>
-        <w:t xml:space="preserve">Spaghetti Squash</w:t>
-        <w:br w:type="textWrapping"/>
-      </w:r>
-    </w:p>
-    <w:p>
-      <w:pPr>
-        <w:numPr>
-          <w:ilvl w:val="0"/>
-          <w:numId w:val="1"/>
+          <w:rtl w:val="0"/>
+        </w:rPr>
+        <w:t xml:space="preserve">Navegación lateral con </w:t>
+      </w:r>
+      <w:r>
+        <w:rPr>
+          <w:b w:val="1"/>
+          <w:rtl w:val="0"/>
+        </w:rPr>
+        <w:t xml:space="preserve">links activos</w:t>
+      </w:r>
+      <w:r>
+        <w:rPr>
+          <w:rtl w:val="0"/>
+        </w:rPr>
+        <w:t xml:space="preserve"> y formulario de búsqueda.</w:t>
+        <w:br w:type="textWrapping"/>
+      </w:r>
+    </w:p>
+    <w:p>
+      <w:pPr>
+        <w:numPr>
+          <w:ilvl w:val="0"/>
+          <w:numId w:val="4"/>
+        </w:numPr>
+        <w:spacing w:after="0" w:afterAutospacing="0" w:before="0" w:beforeAutospacing="0" w:lineRule="auto"/>
+        <w:ind w:left="720" w:hanging="360"/>
+      </w:pPr>
+      <w:r>
+        <w:rPr>
+          <w:b w:val="1"/>
+          <w:rtl w:val="0"/>
+        </w:rPr>
+        <w:t xml:space="preserve">Blockquotes con iconos representativos</w:t>
+      </w:r>
+      <w:r>
+        <w:rPr>
+          <w:rtl w:val="0"/>
+        </w:rPr>
+        <w:t xml:space="preserve">.</w:t>
+        <w:br w:type="textWrapping"/>
+      </w:r>
+    </w:p>
+    <w:p>
+      <w:pPr>
+        <w:numPr>
+          <w:ilvl w:val="0"/>
+          <w:numId w:val="4"/>
+        </w:numPr>
+        <w:spacing w:after="0" w:afterAutospacing="0" w:before="0" w:beforeAutospacing="0" w:lineRule="auto"/>
+        <w:ind w:left="720" w:hanging="360"/>
+      </w:pPr>
+      <w:r>
+        <w:rPr>
+          <w:b w:val="1"/>
+          <w:rtl w:val="0"/>
+        </w:rPr>
+        <w:t xml:space="preserve">Tablas coloreadas</w:t>
+      </w:r>
+      <w:r>
+        <w:rPr>
+          <w:rtl w:val="0"/>
+        </w:rPr>
+        <w:t xml:space="preserve"> según la temática (informativa o peligrosa).</w:t>
+        <w:br w:type="textWrapping"/>
+      </w:r>
+    </w:p>
+    <w:p>
+      <w:pPr>
+        <w:numPr>
+          <w:ilvl w:val="0"/>
+          <w:numId w:val="4"/>
+        </w:numPr>
+        <w:spacing w:after="0" w:afterAutospacing="0" w:before="0" w:beforeAutospacing="0" w:lineRule="auto"/>
+        <w:ind w:left="720" w:hanging="360"/>
+      </w:pPr>
+      <w:r>
+        <w:rPr>
+          <w:b w:val="1"/>
+          <w:rtl w:val="0"/>
+        </w:rPr>
+        <w:t xml:space="preserve">Cards</w:t>
+      </w:r>
+      <w:r>
+        <w:rPr>
+          <w:rtl w:val="0"/>
+        </w:rPr>
+        <w:t xml:space="preserve"> con imágenes y texto en cursiva.</w:t>
+        <w:br w:type="textWrapping"/>
+      </w:r>
+    </w:p>
+    <w:p>
+      <w:pPr>
+        <w:numPr>
+          <w:ilvl w:val="0"/>
+          <w:numId w:val="4"/>
+        </w:numPr>
+        <w:spacing w:after="0" w:afterAutospacing="0" w:before="0" w:beforeAutospacing="0" w:lineRule="auto"/>
+        <w:ind w:left="720" w:hanging="360"/>
+      </w:pPr>
+      <w:r>
+        <w:rPr>
+          <w:b w:val="1"/>
+          <w:rtl w:val="0"/>
+        </w:rPr>
+        <w:t xml:space="preserve">Listas informativas </w:t>
+      </w:r>
+      <w:r>
+        <w:rPr>
+          <w:rtl w:val="0"/>
+        </w:rPr>
+        <w:t xml:space="preserve">usando list-group.</w:t>
+        <w:br w:type="textWrapping"/>
+      </w:r>
+    </w:p>
+    <w:p>
+      <w:pPr>
+        <w:numPr>
+          <w:ilvl w:val="0"/>
+          <w:numId w:val="4"/>
         </w:numPr>
         <w:spacing w:after="240" w:before="0" w:beforeAutospacing="0" w:lineRule="auto"/>
         <w:ind w:left="720" w:hanging="360"/>
@@ -972,8 +885,13 @@
           <w:b w:val="1"/>
           <w:rtl w:val="0"/>
         </w:rPr>
-        <w:t xml:space="preserve">Killer Mushrooms</w:t>
-        <w:br w:type="textWrapping"/>
+        <w:t xml:space="preserve">Accordion y Tooltips</w:t>
+      </w:r>
+      <w:r>
+        <w:rPr>
+          <w:rtl w:val="0"/>
+        </w:rPr>
+        <w:t xml:space="preserve"> en la página de Killer Mushrooms para mayor interacción.</w:t>
       </w:r>
     </w:p>
     <w:p>
@@ -981,11 +899,6 @@
         <w:spacing w:after="240" w:before="240" w:lineRule="auto"/>
         <w:rPr/>
       </w:pPr>
-      <w:r>
-        <w:pict>
-          <v:rect style="width:0.0pt;height:1.5pt" o:hr="t" o:hrstd="t" o:hralign="center" fillcolor="#A0A0A0" stroked="f"/>
-        </w:pict>
-      </w:r>
       <w:r>
         <w:rPr>
           <w:rtl w:val="0"/>
@@ -1004,7 +917,7 @@
           <w:szCs w:val="34"/>
         </w:rPr>
       </w:pPr>
-      <w:bookmarkStart w:colFirst="0" w:colLast="0" w:name="_hhovma6euun" w:id="3"/>
+      <w:bookmarkStart w:colFirst="0" w:colLast="0" w:name="_nqci62dluyad" w:id="3"/>
       <w:bookmarkEnd w:id="3"/>
       <w:r>
         <w:rPr>
@@ -1013,15 +926,13 @@
           <w:szCs w:val="34"/>
           <w:rtl w:val="0"/>
         </w:rPr>
-        <w:t xml:space="preserve">1. Estructura del código</w:t>
+        <w:t xml:space="preserve">2. Estructura del código</w:t>
       </w:r>
     </w:p>
     <w:p>
       <w:pPr>
         <w:spacing w:after="240" w:before="240" w:lineRule="auto"/>
-        <w:rPr>
-          <w:b w:val="1"/>
-        </w:rPr>
+        <w:rPr/>
       </w:pPr>
       <w:r>
         <w:rPr>
@@ -1030,33 +941,6 @@
         </w:rPr>
         <w:t xml:space="preserve">Hoja de estilos interna (</w:t>
       </w:r>
-      <w:r>
-        <w:rPr>
-          <w:rFonts w:ascii="Roboto Mono" w:cs="Roboto Mono" w:eastAsia="Roboto Mono" w:hAnsi="Roboto Mono"/>
-          <w:b w:val="1"/>
-          <w:i w:val="1"/>
-          <w:color w:val="0000ff"/>
-          <w:rtl w:val="0"/>
-        </w:rPr>
-        <w:t xml:space="preserve">&lt;style&gt;</w:t>
-      </w:r>
-      <w:r>
-        <w:rPr>
-          <w:b w:val="1"/>
-          <w:rtl w:val="0"/>
-        </w:rPr>
-        <w:t xml:space="preserve">):</w:t>
-      </w:r>
-    </w:p>
-    <w:p>
-      <w:pPr>
-        <w:numPr>
-          <w:ilvl w:val="0"/>
-          <w:numId w:val="3"/>
-        </w:numPr>
-        <w:spacing w:after="0" w:afterAutospacing="0" w:before="240" w:lineRule="auto"/>
-        <w:ind w:left="720" w:hanging="360"/>
-      </w:pPr>
       <w:r>
         <w:rPr>
           <w:rFonts w:ascii="Roboto Mono" w:cs="Roboto Mono" w:eastAsia="Roboto Mono" w:hAnsi="Roboto Mono"/>
@@ -1064,23 +948,29 @@
           <w:color w:val="0000ff"/>
           <w:rtl w:val="0"/>
         </w:rPr>
-        <w:t xml:space="preserve">.btn-primary</w:t>
-      </w:r>
-      <w:r>
-        <w:rPr>
-          <w:rtl w:val="0"/>
-        </w:rPr>
-        <w:t xml:space="preserve"> con borde redondeado y transición suave en hover.</w:t>
-        <w:br w:type="textWrapping"/>
-      </w:r>
-    </w:p>
-    <w:p>
-      <w:pPr>
-        <w:numPr>
-          <w:ilvl w:val="0"/>
-          <w:numId w:val="3"/>
-        </w:numPr>
-        <w:spacing w:after="240" w:before="0" w:beforeAutospacing="0" w:lineRule="auto"/>
+        <w:t xml:space="preserve">&lt;style&gt;</w:t>
+      </w:r>
+      <w:r>
+        <w:rPr>
+          <w:b w:val="1"/>
+          <w:rtl w:val="0"/>
+        </w:rPr>
+        <w:t xml:space="preserve">)</w:t>
+      </w:r>
+      <w:r>
+        <w:rPr>
+          <w:rtl w:val="0"/>
+        </w:rPr>
+        <w:t xml:space="preserve">:</w:t>
+      </w:r>
+    </w:p>
+    <w:p>
+      <w:pPr>
+        <w:numPr>
+          <w:ilvl w:val="0"/>
+          <w:numId w:val="9"/>
+        </w:numPr>
+        <w:spacing w:after="0" w:afterAutospacing="0" w:before="240" w:lineRule="auto"/>
         <w:ind w:left="720" w:hanging="360"/>
       </w:pPr>
       <w:r>
@@ -1090,7 +980,7 @@
           <w:color w:val="0000ff"/>
           <w:rtl w:val="0"/>
         </w:rPr>
-        <w:t xml:space="preserve">.card</w:t>
+        <w:t xml:space="preserve">.btn-primary</w:t>
       </w:r>
       <w:r>
         <w:rPr>
@@ -1100,16 +990,41 @@
       </w:r>
       <w:r>
         <w:rPr>
-          <w:rtl w:val="0"/>
-        </w:rPr>
-        <w:t xml:space="preserve">sombra</w:t>
-      </w:r>
-      <w:r>
-        <w:rPr>
-          <w:rtl w:val="0"/>
-        </w:rPr>
-        <w:t xml:space="preserve"> </w:t>
-      </w:r>
+          <w:b w:val="1"/>
+          <w:rtl w:val="0"/>
+        </w:rPr>
+        <w:t xml:space="preserve">bordes redondeados</w:t>
+      </w:r>
+      <w:r>
+        <w:rPr>
+          <w:rtl w:val="0"/>
+        </w:rPr>
+        <w:t xml:space="preserve"> y </w:t>
+      </w:r>
+      <w:r>
+        <w:rPr>
+          <w:b w:val="1"/>
+          <w:rtl w:val="0"/>
+        </w:rPr>
+        <w:t xml:space="preserve">transición suave en hover</w:t>
+      </w:r>
+      <w:r>
+        <w:rPr>
+          <w:rtl w:val="0"/>
+        </w:rPr>
+        <w:t xml:space="preserve">.</w:t>
+        <w:br w:type="textWrapping"/>
+      </w:r>
+    </w:p>
+    <w:p>
+      <w:pPr>
+        <w:numPr>
+          <w:ilvl w:val="0"/>
+          <w:numId w:val="9"/>
+        </w:numPr>
+        <w:spacing w:after="0" w:afterAutospacing="0" w:before="0" w:beforeAutospacing="0" w:lineRule="auto"/>
+        <w:ind w:left="720" w:hanging="360"/>
+      </w:pPr>
       <w:r>
         <w:rPr>
           <w:rFonts w:ascii="Roboto Mono" w:cs="Roboto Mono" w:eastAsia="Roboto Mono" w:hAnsi="Roboto Mono"/>
@@ -1117,71 +1032,26 @@
           <w:color w:val="0000ff"/>
           <w:rtl w:val="0"/>
         </w:rPr>
-        <w:t xml:space="preserve">box-shadow: 0 4px 10px rgba(0,0,0,0.1);</w:t>
-      </w:r>
-      <w:r>
-        <w:rPr>
-          <w:rtl w:val="0"/>
-        </w:rPr>
-        <w:t xml:space="preserve">.</w:t>
-        <w:br w:type="textWrapping"/>
-      </w:r>
-    </w:p>
-    <w:p>
-      <w:pPr>
-        <w:spacing w:after="240" w:before="240" w:lineRule="auto"/>
-        <w:rPr>
-          <w:b w:val="1"/>
-        </w:rPr>
-      </w:pPr>
-      <w:r>
-        <w:rPr>
-          <w:rtl w:val="0"/>
-        </w:rPr>
-      </w:r>
-    </w:p>
-    <w:p>
-      <w:pPr>
-        <w:spacing w:after="240" w:before="240" w:lineRule="auto"/>
-        <w:rPr>
-          <w:b w:val="1"/>
-        </w:rPr>
-      </w:pPr>
-      <w:r>
-        <w:rPr>
-          <w:rtl w:val="0"/>
-        </w:rPr>
-      </w:r>
-    </w:p>
-    <w:p>
-      <w:pPr>
-        <w:spacing w:after="240" w:before="240" w:lineRule="auto"/>
-        <w:rPr>
-          <w:b w:val="1"/>
-        </w:rPr>
-      </w:pPr>
-      <w:r>
-        <w:rPr>
-          <w:b w:val="1"/>
-          <w:rtl w:val="0"/>
-        </w:rPr>
-        <w:t xml:space="preserve">Cuerpo HTML:</w:t>
-      </w:r>
-    </w:p>
-    <w:p>
-      <w:pPr>
-        <w:numPr>
-          <w:ilvl w:val="0"/>
-          <w:numId w:val="9"/>
-        </w:numPr>
-        <w:spacing w:after="0" w:afterAutospacing="0" w:before="240" w:lineRule="auto"/>
-        <w:ind w:left="720" w:hanging="360"/>
-      </w:pPr>
-      <w:r>
-        <w:rPr>
-          <w:rtl w:val="0"/>
-        </w:rPr>
-        <w:t xml:space="preserve">Estructurado con </w:t>
+        <w:t xml:space="preserve">.card</w:t>
+      </w:r>
+      <w:r>
+        <w:rPr>
+          <w:rtl w:val="0"/>
+        </w:rPr>
+        <w:t xml:space="preserve"> con </w:t>
+      </w:r>
+      <w:r>
+        <w:rPr>
+          <w:b w:val="1"/>
+          <w:rtl w:val="0"/>
+        </w:rPr>
+        <w:t xml:space="preserve">sombra</w:t>
+      </w:r>
+      <w:r>
+        <w:rPr>
+          <w:rtl w:val="0"/>
+        </w:rPr>
+        <w:t xml:space="preserve"> (</w:t>
       </w:r>
       <w:r>
         <w:rPr>
@@ -1190,14 +1060,25 @@
           <w:color w:val="0000ff"/>
           <w:rtl w:val="0"/>
         </w:rPr>
-        <w:t xml:space="preserve">container-fluid</w:t>
-      </w:r>
-      <w:r>
-        <w:rPr>
-          <w:rtl w:val="0"/>
-        </w:rPr>
-        <w:t xml:space="preserve">, filas (</w:t>
-      </w:r>
+        <w:t xml:space="preserve">box-shadow: 0 4px 10px rgba(0,0,0,0.1)</w:t>
+      </w:r>
+      <w:r>
+        <w:rPr>
+          <w:rtl w:val="0"/>
+        </w:rPr>
+        <w:t xml:space="preserve">).</w:t>
+        <w:br w:type="textWrapping"/>
+      </w:r>
+    </w:p>
+    <w:p>
+      <w:pPr>
+        <w:numPr>
+          <w:ilvl w:val="0"/>
+          <w:numId w:val="9"/>
+        </w:numPr>
+        <w:spacing w:after="240" w:before="0" w:beforeAutospacing="0" w:lineRule="auto"/>
+        <w:ind w:left="720" w:hanging="360"/>
+      </w:pPr>
       <w:r>
         <w:rPr>
           <w:rFonts w:ascii="Roboto Mono" w:cs="Roboto Mono" w:eastAsia="Roboto Mono" w:hAnsi="Roboto Mono"/>
@@ -1205,13 +1086,13 @@
           <w:color w:val="0000ff"/>
           <w:rtl w:val="0"/>
         </w:rPr>
-        <w:t xml:space="preserve">row-fluid</w:t>
-      </w:r>
-      <w:r>
-        <w:rPr>
-          <w:rtl w:val="0"/>
-        </w:rPr>
-        <w:t xml:space="preserve">) y columnas (</w:t>
+        <w:t xml:space="preserve">.carousel-item img</w:t>
+      </w:r>
+      <w:r>
+        <w:rPr>
+          <w:rtl w:val="0"/>
+        </w:rPr>
+        <w:t xml:space="preserve"> con </w:t>
       </w:r>
       <w:r>
         <w:rPr>
@@ -1220,14 +1101,83 @@
           <w:color w:val="0000ff"/>
           <w:rtl w:val="0"/>
         </w:rPr>
-        <w:t xml:space="preserve">col-sm-3</w:t>
-      </w:r>
-      <w:r>
-        <w:rPr>
-          <w:rtl w:val="0"/>
-        </w:rPr>
-        <w:t xml:space="preserve"> para barra lateral y </w:t>
-      </w:r>
+        <w:t xml:space="preserve">object-fit: cover</w:t>
+      </w:r>
+      <w:r>
+        <w:rPr>
+          <w:rtl w:val="0"/>
+        </w:rPr>
+        <w:t xml:space="preserve"> y altura fija para uniformidad.</w:t>
+        <w:br w:type="textWrapping"/>
+      </w:r>
+    </w:p>
+    <w:p>
+      <w:pPr>
+        <w:spacing w:after="240" w:before="240" w:lineRule="auto"/>
+        <w:rPr>
+          <w:b w:val="1"/>
+        </w:rPr>
+      </w:pPr>
+      <w:r>
+        <w:rPr>
+          <w:rtl w:val="0"/>
+        </w:rPr>
+      </w:r>
+    </w:p>
+    <w:p>
+      <w:pPr>
+        <w:spacing w:after="240" w:before="240" w:lineRule="auto"/>
+        <w:rPr>
+          <w:b w:val="1"/>
+        </w:rPr>
+      </w:pPr>
+      <w:r>
+        <w:rPr>
+          <w:rtl w:val="0"/>
+        </w:rPr>
+      </w:r>
+    </w:p>
+    <w:p>
+      <w:pPr>
+        <w:spacing w:after="240" w:before="240" w:lineRule="auto"/>
+        <w:rPr>
+          <w:b w:val="1"/>
+        </w:rPr>
+      </w:pPr>
+      <w:r>
+        <w:rPr>
+          <w:rtl w:val="0"/>
+        </w:rPr>
+      </w:r>
+    </w:p>
+    <w:p>
+      <w:pPr>
+        <w:spacing w:after="240" w:before="240" w:lineRule="auto"/>
+        <w:rPr/>
+      </w:pPr>
+      <w:r>
+        <w:rPr>
+          <w:b w:val="1"/>
+          <w:rtl w:val="0"/>
+        </w:rPr>
+        <w:t xml:space="preserve">HTML principal</w:t>
+      </w:r>
+      <w:r>
+        <w:rPr>
+          <w:rtl w:val="0"/>
+        </w:rPr>
+        <w:t xml:space="preserve">:</w:t>
+      </w:r>
+    </w:p>
+    <w:p>
+      <w:pPr>
+        <w:numPr>
+          <w:ilvl w:val="0"/>
+          <w:numId w:val="8"/>
+        </w:numPr>
+        <w:spacing w:after="0" w:afterAutospacing="0" w:before="240" w:lineRule="auto"/>
+        <w:ind w:left="720" w:hanging="360"/>
+      </w:pPr>
       <w:r>
         <w:rPr>
           <w:rFonts w:ascii="Roboto Mono" w:cs="Roboto Mono" w:eastAsia="Roboto Mono" w:hAnsi="Roboto Mono"/>
@@ -1235,30 +1185,14 @@
           <w:color w:val="0000ff"/>
           <w:rtl w:val="0"/>
         </w:rPr>
-        <w:t xml:space="preserve">col-sm-9</w:t>
-      </w:r>
-      <w:r>
-        <w:rPr>
-          <w:rtl w:val="0"/>
-        </w:rPr>
-        <w:t xml:space="preserve"> para sección principal).</w:t>
-        <w:br w:type="textWrapping"/>
-      </w:r>
-    </w:p>
-    <w:p>
-      <w:pPr>
-        <w:numPr>
-          <w:ilvl w:val="0"/>
-          <w:numId w:val="9"/>
-        </w:numPr>
-        <w:spacing w:after="0" w:afterAutospacing="0" w:before="0" w:beforeAutospacing="0" w:lineRule="auto"/>
-        <w:ind w:left="720" w:hanging="360"/>
-      </w:pPr>
-      <w:r>
-        <w:rPr>
-          <w:rtl w:val="0"/>
-        </w:rPr>
-        <w:t xml:space="preserve">Barra lateral con lista de favoritos, enlaces activos y separador </w:t>
+        <w:t xml:space="preserve">container-fluid</w:t>
+      </w:r>
+      <w:r>
+        <w:rPr>
+          <w:rFonts w:ascii="Arial Unicode MS" w:cs="Arial Unicode MS" w:eastAsia="Arial Unicode MS" w:hAnsi="Arial Unicode MS"/>
+          <w:rtl w:val="0"/>
+        </w:rPr>
+        <w:t xml:space="preserve"> → filas (</w:t>
       </w:r>
       <w:r>
         <w:rPr>
@@ -1267,30 +1201,14 @@
           <w:color w:val="0000ff"/>
           <w:rtl w:val="0"/>
         </w:rPr>
-        <w:t xml:space="preserve">&lt;hr&gt;</w:t>
-      </w:r>
-      <w:r>
-        <w:rPr>
-          <w:rtl w:val="0"/>
-        </w:rPr>
-        <w:t xml:space="preserve">.</w:t>
-        <w:br w:type="textWrapping"/>
-      </w:r>
-    </w:p>
-    <w:p>
-      <w:pPr>
-        <w:numPr>
-          <w:ilvl w:val="0"/>
-          <w:numId w:val="9"/>
-        </w:numPr>
-        <w:spacing w:after="0" w:afterAutospacing="0" w:before="0" w:beforeAutospacing="0" w:lineRule="auto"/>
-        <w:ind w:left="720" w:hanging="360"/>
-      </w:pPr>
-      <w:r>
-        <w:rPr>
-          <w:rtl w:val="0"/>
-        </w:rPr>
-        <w:t xml:space="preserve">Secciones principales con alertas (</w:t>
+        <w:t xml:space="preserve">row</w:t>
+      </w:r>
+      <w:r>
+        <w:rPr>
+          <w:rFonts w:ascii="Arial Unicode MS" w:cs="Arial Unicode MS" w:eastAsia="Arial Unicode MS" w:hAnsi="Arial Unicode MS"/>
+          <w:rtl w:val="0"/>
+        </w:rPr>
+        <w:t xml:space="preserve">) → columnas (</w:t>
       </w:r>
       <w:r>
         <w:rPr>
@@ -1299,13 +1217,13 @@
           <w:color w:val="0000ff"/>
           <w:rtl w:val="0"/>
         </w:rPr>
-        <w:t xml:space="preserve">alert alert-warning</w:t>
-      </w:r>
-      <w:r>
-        <w:rPr>
-          <w:rtl w:val="0"/>
-        </w:rPr>
-        <w:t xml:space="preserve"> o </w:t>
+        <w:t xml:space="preserve">col-sm-3</w:t>
+      </w:r>
+      <w:r>
+        <w:rPr>
+          <w:rtl w:val="0"/>
+        </w:rPr>
+        <w:t xml:space="preserve"> barra lateral, </w:t>
       </w:r>
       <w:r>
         <w:rPr>
@@ -1314,21 +1232,21 @@
           <w:color w:val="0000ff"/>
           <w:rtl w:val="0"/>
         </w:rPr>
-        <w:t xml:space="preserve">alert alert-danger</w:t>
-      </w:r>
-      <w:r>
-        <w:rPr>
-          <w:rtl w:val="0"/>
-        </w:rPr>
-        <w:t xml:space="preserve">), blockquotes con iconos y tablas de datos con color de fondo.</w:t>
-        <w:br w:type="textWrapping"/>
-      </w:r>
-    </w:p>
-    <w:p>
-      <w:pPr>
-        <w:numPr>
-          <w:ilvl w:val="0"/>
-          <w:numId w:val="9"/>
+        <w:t xml:space="preserve">col-sm-9</w:t>
+      </w:r>
+      <w:r>
+        <w:rPr>
+          <w:rtl w:val="0"/>
+        </w:rPr>
+        <w:t xml:space="preserve"> sección principal).</w:t>
+        <w:br w:type="textWrapping"/>
+      </w:r>
+    </w:p>
+    <w:p>
+      <w:pPr>
+        <w:numPr>
+          <w:ilvl w:val="0"/>
+          <w:numId w:val="8"/>
         </w:numPr>
         <w:spacing w:after="0" w:afterAutospacing="0" w:before="0" w:beforeAutospacing="0" w:lineRule="auto"/>
         <w:ind w:left="720" w:hanging="360"/>
@@ -1337,24 +1255,7 @@
         <w:rPr>
           <w:rtl w:val="0"/>
         </w:rPr>
-        <w:t xml:space="preserve">Cards con imágenes y texto en cursiva.</w:t>
-        <w:br w:type="textWrapping"/>
-      </w:r>
-    </w:p>
-    <w:p>
-      <w:pPr>
-        <w:numPr>
-          <w:ilvl w:val="0"/>
-          <w:numId w:val="9"/>
-        </w:numPr>
-        <w:spacing w:after="240" w:before="0" w:beforeAutospacing="0" w:lineRule="auto"/>
-        <w:ind w:left="720" w:hanging="360"/>
-      </w:pPr>
-      <w:r>
-        <w:rPr>
-          <w:rtl w:val="0"/>
-        </w:rPr>
-        <w:t xml:space="preserve">Listas de instrucciones o tips usando </w:t>
+        <w:t xml:space="preserve">Navbar con links principales y menú responsive (</w:t>
       </w:r>
       <w:r>
         <w:rPr>
@@ -1363,7 +1264,54 @@
           <w:color w:val="0000ff"/>
           <w:rtl w:val="0"/>
         </w:rPr>
-        <w:t xml:space="preserve">list-group</w:t>
+        <w:t xml:space="preserve">navbar-expand-sm</w:t>
+      </w:r>
+      <w:r>
+        <w:rPr>
+          <w:rtl w:val="0"/>
+        </w:rPr>
+        <w:t xml:space="preserve">).</w:t>
+        <w:br w:type="textWrapping"/>
+      </w:r>
+    </w:p>
+    <w:p>
+      <w:pPr>
+        <w:numPr>
+          <w:ilvl w:val="0"/>
+          <w:numId w:val="8"/>
+        </w:numPr>
+        <w:spacing w:after="0" w:afterAutospacing="0" w:before="0" w:beforeAutospacing="0" w:lineRule="auto"/>
+        <w:ind w:left="720" w:hanging="360"/>
+      </w:pPr>
+      <w:r>
+        <w:rPr>
+          <w:rtl w:val="0"/>
+        </w:rPr>
+        <w:t xml:space="preserve">Barra lateral con lista de favoritos, enlaces activos, formulario de búsqueda y alertas informativas.</w:t>
+        <w:br w:type="textWrapping"/>
+      </w:r>
+    </w:p>
+    <w:p>
+      <w:pPr>
+        <w:numPr>
+          <w:ilvl w:val="0"/>
+          <w:numId w:val="8"/>
+        </w:numPr>
+        <w:spacing w:after="240" w:before="0" w:beforeAutospacing="0" w:lineRule="auto"/>
+        <w:ind w:left="720" w:hanging="360"/>
+      </w:pPr>
+      <w:r>
+        <w:rPr>
+          <w:rtl w:val="0"/>
+        </w:rPr>
+        <w:t xml:space="preserve">Secciones principales con </w:t>
+      </w:r>
+      <w:r>
+        <w:rPr>
+          <w:b w:val="1"/>
+          <w:rtl w:val="0"/>
+        </w:rPr>
+        <w:t xml:space="preserve">alertas, blockquotes, tablas, carousel, cards y listas</w:t>
       </w:r>
       <w:r>
         <w:rPr>
@@ -1378,11 +1326,6 @@
         <w:spacing w:after="240" w:before="240" w:lineRule="auto"/>
         <w:rPr/>
       </w:pPr>
-      <w:r>
-        <w:pict>
-          <v:rect style="width:0.0pt;height:1.5pt" o:hr="t" o:hrstd="t" o:hralign="center" fillcolor="#A0A0A0" stroked="f"/>
-        </w:pict>
-      </w:r>
       <w:r>
         <w:rPr>
           <w:rtl w:val="0"/>
@@ -1401,7 +1344,7 @@
           <w:szCs w:val="34"/>
         </w:rPr>
       </w:pPr>
-      <w:bookmarkStart w:colFirst="0" w:colLast="0" w:name="_tdjrtfyia4he" w:id="4"/>
+      <w:bookmarkStart w:colFirst="0" w:colLast="0" w:name="_3scl7sjsi48h" w:id="4"/>
       <w:bookmarkEnd w:id="4"/>
       <w:r>
         <w:rPr>
@@ -1410,7 +1353,7 @@
           <w:szCs w:val="34"/>
           <w:rtl w:val="0"/>
         </w:rPr>
-        <w:t xml:space="preserve">2. Distribución de secciones</w:t>
+        <w:t xml:space="preserve">3. Distribución de secciones</w:t>
       </w:r>
     </w:p>
     <w:p>
@@ -1426,7 +1369,7 @@
           <w:szCs w:val="26"/>
         </w:rPr>
       </w:pPr>
-      <w:bookmarkStart w:colFirst="0" w:colLast="0" w:name="_q59uxf8jua0n" w:id="5"/>
+      <w:bookmarkStart w:colFirst="0" w:colLast="0" w:name="_cs7afw3rzpyp" w:id="5"/>
       <w:bookmarkEnd w:id="5"/>
       <w:r>
         <w:rPr>
@@ -1436,12 +1379,11 @@
           <w:szCs w:val="26"/>
           <w:rtl w:val="0"/>
         </w:rPr>
-        <w:t xml:space="preserve">Barra lateral (</w:t>
+        <w:t xml:space="preserve">3.1 Barra lateral (</w:t>
       </w:r>
       <w:r>
         <w:rPr>
           <w:rFonts w:ascii="Roboto Mono" w:cs="Roboto Mono" w:eastAsia="Roboto Mono" w:hAnsi="Roboto Mono"/>
-          <w:b w:val="1"/>
           <w:i w:val="1"/>
           <w:color w:val="0000ff"/>
           <w:sz w:val="26"/>
@@ -1465,7 +1407,7 @@
       <w:pPr>
         <w:numPr>
           <w:ilvl w:val="0"/>
-          <w:numId w:val="11"/>
+          <w:numId w:val="10"/>
         </w:numPr>
         <w:spacing w:after="0" w:afterAutospacing="0" w:before="240" w:lineRule="auto"/>
         <w:ind w:left="720" w:hanging="360"/>
@@ -1474,7 +1416,20 @@
         <w:rPr>
           <w:rtl w:val="0"/>
         </w:rPr>
-        <w:t xml:space="preserve">Lista de favoritos con enlaces </w:t>
+        <w:t xml:space="preserve">Lista de </w:t>
+      </w:r>
+      <w:r>
+        <w:rPr>
+          <w:b w:val="1"/>
+          <w:rtl w:val="0"/>
+        </w:rPr>
+        <w:t xml:space="preserve">favoritos</w:t>
+      </w:r>
+      <w:r>
+        <w:rPr>
+          <w:rtl w:val="0"/>
+        </w:rPr>
+        <w:t xml:space="preserve"> con enlaces </w:t>
       </w:r>
       <w:r>
         <w:rPr>
@@ -1483,21 +1438,81 @@
           <w:color w:val="0000ff"/>
           <w:rtl w:val="0"/>
         </w:rPr>
-        <w:t xml:space="preserve">&lt;a href=""&gt;</w:t>
-      </w:r>
-      <w:r>
-        <w:rPr>
-          <w:rtl w:val="0"/>
-        </w:rPr>
-        <w:t xml:space="preserve"> activos según la página.</w:t>
-        <w:br w:type="textWrapping"/>
-      </w:r>
-    </w:p>
-    <w:p>
-      <w:pPr>
-        <w:numPr>
-          <w:ilvl w:val="0"/>
-          <w:numId w:val="11"/>
+        <w:t xml:space="preserve">&lt;a&gt;</w:t>
+      </w:r>
+      <w:r>
+        <w:rPr>
+          <w:rtl w:val="0"/>
+        </w:rPr>
+        <w:t xml:space="preserve"> activos según la página actual.</w:t>
+        <w:br w:type="textWrapping"/>
+      </w:r>
+    </w:p>
+    <w:p>
+      <w:pPr>
+        <w:numPr>
+          <w:ilvl w:val="0"/>
+          <w:numId w:val="10"/>
+        </w:numPr>
+        <w:spacing w:after="0" w:afterAutospacing="0" w:before="0" w:beforeAutospacing="0" w:lineRule="auto"/>
+        <w:ind w:left="720" w:hanging="360"/>
+      </w:pPr>
+      <w:r>
+        <w:rPr>
+          <w:rtl w:val="0"/>
+        </w:rPr>
+        <w:t xml:space="preserve">Formulario de búsqueda con input y botón estilizado.</w:t>
+        <w:br w:type="textWrapping"/>
+      </w:r>
+    </w:p>
+    <w:p>
+      <w:pPr>
+        <w:numPr>
+          <w:ilvl w:val="0"/>
+          <w:numId w:val="10"/>
+        </w:numPr>
+        <w:spacing w:after="0" w:afterAutospacing="0" w:before="0" w:beforeAutospacing="0" w:lineRule="auto"/>
+        <w:ind w:left="720" w:hanging="360"/>
+      </w:pPr>
+      <w:r>
+        <w:rPr>
+          <w:rtl w:val="0"/>
+        </w:rPr>
+        <w:t xml:space="preserve">Alertas tipo </w:t>
+      </w:r>
+      <w:r>
+        <w:rPr>
+          <w:b w:val="1"/>
+          <w:rtl w:val="0"/>
+        </w:rPr>
+        <w:t xml:space="preserve">warning</w:t>
+      </w:r>
+      <w:r>
+        <w:rPr>
+          <w:rtl w:val="0"/>
+        </w:rPr>
+        <w:t xml:space="preserve"> o </w:t>
+      </w:r>
+      <w:r>
+        <w:rPr>
+          <w:b w:val="1"/>
+          <w:rtl w:val="0"/>
+        </w:rPr>
+        <w:t xml:space="preserve">danger</w:t>
+      </w:r>
+      <w:r>
+        <w:rPr>
+          <w:rtl w:val="0"/>
+        </w:rPr>
+        <w:t xml:space="preserve"> según el contexto de la página y el color deseado.</w:t>
+        <w:br w:type="textWrapping"/>
+      </w:r>
+    </w:p>
+    <w:p>
+      <w:pPr>
+        <w:numPr>
+          <w:ilvl w:val="0"/>
+          <w:numId w:val="10"/>
         </w:numPr>
         <w:spacing w:after="240" w:before="0" w:beforeAutospacing="0" w:lineRule="auto"/>
         <w:ind w:left="720" w:hanging="360"/>
@@ -1506,15 +1521,7 @@
         <w:rPr>
           <w:rtl w:val="0"/>
         </w:rPr>
-        <w:t xml:space="preserve">Separador</w:t>
-      </w:r>
-      <w:r>
-        <w:rPr>
-          <w:i w:val="1"/>
-          <w:color w:val="0000ff"/>
-          <w:rtl w:val="0"/>
-        </w:rPr>
-        <w:t xml:space="preserve"> </w:t>
+        <w:t xml:space="preserve">Separadores </w:t>
       </w:r>
       <w:r>
         <w:rPr>
@@ -1529,7 +1536,8 @@
         <w:rPr>
           <w:rtl w:val="0"/>
         </w:rPr>
-        <w:t xml:space="preserve"> entre la lista y posibles formularios.</w:t>
+        <w:t xml:space="preserve"> para delimitar secciones.</w:t>
+        <w:br w:type="textWrapping"/>
       </w:r>
     </w:p>
     <w:p>
@@ -1545,7 +1553,7 @@
           <w:szCs w:val="26"/>
         </w:rPr>
       </w:pPr>
-      <w:bookmarkStart w:colFirst="0" w:colLast="0" w:name="_dgxu65wx2abz" w:id="6"/>
+      <w:bookmarkStart w:colFirst="0" w:colLast="0" w:name="_6ny3n3qklplw" w:id="6"/>
       <w:bookmarkEnd w:id="6"/>
       <w:r>
         <w:rPr>
@@ -1555,12 +1563,11 @@
           <w:szCs w:val="26"/>
           <w:rtl w:val="0"/>
         </w:rPr>
-        <w:t xml:space="preserve">Sección principal (</w:t>
+        <w:t xml:space="preserve">3.2 Sección principal (</w:t>
       </w:r>
       <w:r>
         <w:rPr>
           <w:rFonts w:ascii="Roboto Mono" w:cs="Roboto Mono" w:eastAsia="Roboto Mono" w:hAnsi="Roboto Mono"/>
-          <w:b w:val="1"/>
           <w:i w:val="1"/>
           <w:color w:val="0000ff"/>
           <w:sz w:val="26"/>
@@ -1592,23 +1599,30 @@
           <w:b w:val="1"/>
           <w:rtl w:val="0"/>
         </w:rPr>
-        <w:t xml:space="preserve">Wild &amp; Wacky Vegetables:</w:t>
-      </w:r>
-    </w:p>
-    <w:p>
-      <w:pPr>
-        <w:numPr>
-          <w:ilvl w:val="0"/>
-          <w:numId w:val="8"/>
+        <w:t xml:space="preserve">Wild &amp; Wacky Vegetables</w:t>
+      </w:r>
+    </w:p>
+    <w:p>
+      <w:pPr>
+        <w:numPr>
+          <w:ilvl w:val="0"/>
+          <w:numId w:val="5"/>
         </w:numPr>
         <w:spacing w:after="0" w:afterAutospacing="0" w:before="240" w:lineRule="auto"/>
         <w:ind w:left="720" w:hanging="360"/>
       </w:pPr>
       <w:r>
         <w:rPr>
-          <w:rtl w:val="0"/>
-        </w:rPr>
-        <w:t xml:space="preserve">Blockquote con icono </w:t>
+          <w:b w:val="1"/>
+          <w:rtl w:val="0"/>
+        </w:rPr>
+        <w:t xml:space="preserve">Blockquote</w:t>
+      </w:r>
+      <w:r>
+        <w:rPr>
+          <w:rtl w:val="0"/>
+        </w:rPr>
+        <w:t xml:space="preserve"> con icono de premio (</w:t>
       </w:r>
       <w:r>
         <w:rPr>
@@ -1617,7 +1631,98 @@
           <w:color w:val="0000ff"/>
           <w:rtl w:val="0"/>
         </w:rPr>
-        <w:t xml:space="preserve">&lt;i class="bi bi-award-fill"&gt;&lt;/i&gt;</w:t>
+        <w:t xml:space="preserve">bi-award-fill</w:t>
+      </w:r>
+      <w:r>
+        <w:rPr>
+          <w:rtl w:val="0"/>
+        </w:rPr>
+        <w:t xml:space="preserve">).</w:t>
+        <w:br w:type="textWrapping"/>
+      </w:r>
+    </w:p>
+    <w:p>
+      <w:pPr>
+        <w:numPr>
+          <w:ilvl w:val="0"/>
+          <w:numId w:val="5"/>
+        </w:numPr>
+        <w:spacing w:after="0" w:afterAutospacing="0" w:before="0" w:beforeAutospacing="0" w:lineRule="auto"/>
+        <w:ind w:left="720" w:hanging="360"/>
+      </w:pPr>
+      <w:r>
+        <w:rPr>
+          <w:b w:val="1"/>
+          <w:rtl w:val="0"/>
+        </w:rPr>
+        <w:t xml:space="preserve">Carousel</w:t>
+      </w:r>
+      <w:r>
+        <w:rPr>
+          <w:rtl w:val="0"/>
+        </w:rPr>
+        <w:t xml:space="preserve"> de tres imágenes de vegetales con </w:t>
+      </w:r>
+      <w:r>
+        <w:rPr>
+          <w:i w:val="1"/>
+          <w:rtl w:val="0"/>
+        </w:rPr>
+        <w:t xml:space="preserve">captions</w:t>
+      </w:r>
+      <w:r>
+        <w:rPr>
+          <w:rtl w:val="0"/>
+        </w:rPr>
+        <w:t xml:space="preserve"> descriptivas.</w:t>
+        <w:br w:type="textWrapping"/>
+      </w:r>
+    </w:p>
+    <w:p>
+      <w:pPr>
+        <w:numPr>
+          <w:ilvl w:val="0"/>
+          <w:numId w:val="5"/>
+        </w:numPr>
+        <w:spacing w:after="0" w:afterAutospacing="0" w:before="0" w:beforeAutospacing="0" w:lineRule="auto"/>
+        <w:ind w:left="720" w:hanging="360"/>
+      </w:pPr>
+      <w:r>
+        <w:rPr>
+          <w:b w:val="1"/>
+          <w:rtl w:val="0"/>
+        </w:rPr>
+        <w:t xml:space="preserve">Cards</w:t>
+      </w:r>
+      <w:r>
+        <w:rPr>
+          <w:rtl w:val="0"/>
+        </w:rPr>
+        <w:t xml:space="preserve"> representando vegetales populares (Beets, Carrots, Asparagus) con texto en cursiva.</w:t>
+        <w:br w:type="textWrapping"/>
+      </w:r>
+    </w:p>
+    <w:p>
+      <w:pPr>
+        <w:numPr>
+          <w:ilvl w:val="0"/>
+          <w:numId w:val="5"/>
+        </w:numPr>
+        <w:spacing w:after="0" w:afterAutospacing="0" w:before="0" w:beforeAutospacing="0" w:lineRule="auto"/>
+        <w:ind w:left="720" w:hanging="360"/>
+      </w:pPr>
+      <w:r>
+        <w:rPr>
+          <w:b w:val="1"/>
+          <w:rtl w:val="0"/>
+        </w:rPr>
+        <w:t xml:space="preserve">Tabla informativa</w:t>
+      </w:r>
+      <w:r>
+        <w:rPr>
+          <w:rtl w:val="0"/>
+        </w:rPr>
+        <w:t xml:space="preserve"> sobre enfermedades de vegetales (</w:t>
       </w:r>
       <w:r>
         <w:rPr>
@@ -1625,29 +1730,119 @@
           <w:color w:val="0000ff"/>
           <w:rtl w:val="0"/>
         </w:rPr>
-        <w:t xml:space="preserve">.</w:t>
-      </w:r>
-      <w:r>
-        <w:rPr>
-          <w:rtl w:val="0"/>
-        </w:rPr>
-        <w:br w:type="textWrapping"/>
-      </w:r>
-    </w:p>
-    <w:p>
-      <w:pPr>
-        <w:numPr>
-          <w:ilvl w:val="0"/>
-          <w:numId w:val="8"/>
+        <w:t xml:space="preserve">table-info</w:t>
+      </w:r>
+      <w:r>
+        <w:rPr>
+          <w:rtl w:val="0"/>
+        </w:rPr>
+        <w:t xml:space="preserve">).</w:t>
+        <w:br w:type="textWrapping"/>
+      </w:r>
+    </w:p>
+    <w:p>
+      <w:pPr>
+        <w:numPr>
+          <w:ilvl w:val="0"/>
+          <w:numId w:val="5"/>
+        </w:numPr>
+        <w:spacing w:after="240" w:before="0" w:beforeAutospacing="0" w:lineRule="auto"/>
+        <w:ind w:left="720" w:hanging="360"/>
+      </w:pPr>
+      <w:r>
+        <w:rPr>
+          <w:rtl w:val="0"/>
+        </w:rPr>
+        <w:t xml:space="preserve">Texto descriptivo sobre vegetales en párrafos largos.</w:t>
+        <w:br w:type="textWrapping"/>
+      </w:r>
+    </w:p>
+    <w:p>
+      <w:pPr>
+        <w:spacing w:after="240" w:before="240" w:lineRule="auto"/>
+        <w:rPr>
+          <w:b w:val="1"/>
+        </w:rPr>
+      </w:pPr>
+      <w:r>
+        <w:rPr>
+          <w:rtl w:val="0"/>
+        </w:rPr>
+      </w:r>
+    </w:p>
+    <w:p>
+      <w:pPr>
+        <w:spacing w:after="240" w:before="240" w:lineRule="auto"/>
+        <w:rPr>
+          <w:b w:val="1"/>
+        </w:rPr>
+      </w:pPr>
+      <w:r>
+        <w:rPr>
+          <w:rtl w:val="0"/>
+        </w:rPr>
+      </w:r>
+    </w:p>
+    <w:p>
+      <w:pPr>
+        <w:spacing w:after="240" w:before="240" w:lineRule="auto"/>
+        <w:rPr>
+          <w:b w:val="1"/>
+        </w:rPr>
+      </w:pPr>
+      <w:r>
+        <w:rPr>
+          <w:b w:val="1"/>
+          <w:rtl w:val="0"/>
+        </w:rPr>
+        <w:t xml:space="preserve">Spaghetti Squash</w:t>
+      </w:r>
+    </w:p>
+    <w:p>
+      <w:pPr>
+        <w:numPr>
+          <w:ilvl w:val="0"/>
+          <w:numId w:val="12"/>
+        </w:numPr>
+        <w:spacing w:after="0" w:afterAutospacing="0" w:before="240" w:lineRule="auto"/>
+        <w:ind w:left="720" w:hanging="360"/>
+      </w:pPr>
+      <w:r>
+        <w:rPr>
+          <w:b w:val="1"/>
+          <w:rtl w:val="0"/>
+        </w:rPr>
+        <w:t xml:space="preserve">Alerta alert-warning</w:t>
+      </w:r>
+      <w:r>
+        <w:rPr>
+          <w:rtl w:val="0"/>
+        </w:rPr>
+        <w:t xml:space="preserve"> destacando información saludable.</w:t>
+        <w:br w:type="textWrapping"/>
+      </w:r>
+    </w:p>
+    <w:p>
+      <w:pPr>
+        <w:numPr>
+          <w:ilvl w:val="0"/>
+          <w:numId w:val="12"/>
         </w:numPr>
         <w:spacing w:after="0" w:afterAutospacing="0" w:before="0" w:beforeAutospacing="0" w:lineRule="auto"/>
         <w:ind w:left="720" w:hanging="360"/>
       </w:pPr>
       <w:r>
         <w:rPr>
-          <w:rtl w:val="0"/>
-        </w:rPr>
-        <w:t xml:space="preserve">Tabla de enfermedades de vegetales (</w:t>
+          <w:b w:val="1"/>
+          <w:rtl w:val="0"/>
+        </w:rPr>
+        <w:t xml:space="preserve">Blockquote</w:t>
+      </w:r>
+      <w:r>
+        <w:rPr>
+          <w:rtl w:val="0"/>
+        </w:rPr>
+        <w:t xml:space="preserve"> con icono (</w:t>
       </w:r>
       <w:r>
         <w:rPr>
@@ -1656,7 +1851,7 @@
           <w:color w:val="0000ff"/>
           <w:rtl w:val="0"/>
         </w:rPr>
-        <w:t xml:space="preserve">table-warning</w:t>
+        <w:t xml:space="preserve">bi-star-fill</w:t>
       </w:r>
       <w:r>
         <w:rPr>
@@ -1670,33 +1865,71 @@
       <w:pPr>
         <w:numPr>
           <w:ilvl w:val="0"/>
-          <w:numId w:val="8"/>
+          <w:numId w:val="12"/>
         </w:numPr>
         <w:spacing w:after="0" w:afterAutospacing="0" w:before="0" w:beforeAutospacing="0" w:lineRule="auto"/>
         <w:ind w:left="720" w:hanging="360"/>
       </w:pPr>
       <w:r>
         <w:rPr>
-          <w:rtl w:val="0"/>
-        </w:rPr>
-        <w:t xml:space="preserve">Cards con imágenes y texto en cursiva.</w:t>
-        <w:br w:type="textWrapping"/>
-      </w:r>
-    </w:p>
-    <w:p>
-      <w:pPr>
-        <w:numPr>
-          <w:ilvl w:val="0"/>
-          <w:numId w:val="8"/>
+          <w:b w:val="1"/>
+          <w:rtl w:val="0"/>
+        </w:rPr>
+        <w:t xml:space="preserve">Tabla</w:t>
+      </w:r>
+      <w:r>
+        <w:rPr>
+          <w:rtl w:val="0"/>
+        </w:rPr>
+        <w:t xml:space="preserve"> de propiedades nutricionales (table-info).</w:t>
+        <w:br w:type="textWrapping"/>
+      </w:r>
+    </w:p>
+    <w:p>
+      <w:pPr>
+        <w:numPr>
+          <w:ilvl w:val="0"/>
+          <w:numId w:val="12"/>
+        </w:numPr>
+        <w:spacing w:after="0" w:afterAutospacing="0" w:before="0" w:beforeAutospacing="0" w:lineRule="auto"/>
+        <w:ind w:left="720" w:hanging="360"/>
+      </w:pPr>
+      <w:r>
+        <w:rPr>
+          <w:b w:val="1"/>
+          <w:rtl w:val="0"/>
+        </w:rPr>
+        <w:t xml:space="preserve">Carousel</w:t>
+      </w:r>
+      <w:r>
+        <w:rPr>
+          <w:rtl w:val="0"/>
+        </w:rPr>
+        <w:t xml:space="preserve"> con tres imágenes: entero, cocinado y servido.</w:t>
+        <w:br w:type="textWrapping"/>
+      </w:r>
+    </w:p>
+    <w:p>
+      <w:pPr>
+        <w:numPr>
+          <w:ilvl w:val="0"/>
+          <w:numId w:val="12"/>
         </w:numPr>
         <w:spacing w:after="240" w:before="0" w:beforeAutospacing="0" w:lineRule="auto"/>
         <w:ind w:left="720" w:hanging="360"/>
       </w:pPr>
       <w:r>
         <w:rPr>
-          <w:rtl w:val="0"/>
-        </w:rPr>
-        <w:t xml:space="preserve">Separadores </w:t>
+          <w:b w:val="1"/>
+          <w:rtl w:val="0"/>
+        </w:rPr>
+        <w:t xml:space="preserve">Lista de instrucciones</w:t>
+      </w:r>
+      <w:r>
+        <w:rPr>
+          <w:rtl w:val="0"/>
+        </w:rPr>
+        <w:t xml:space="preserve"> usando </w:t>
       </w:r>
       <w:r>
         <w:rPr>
@@ -1705,13 +1938,13 @@
           <w:color w:val="0000ff"/>
           <w:rtl w:val="0"/>
         </w:rPr>
-        <w:t xml:space="preserve">&lt;hr&gt;</w:t>
-      </w:r>
-      <w:r>
-        <w:rPr>
-          <w:rtl w:val="0"/>
-        </w:rPr>
-        <w:t xml:space="preserve"> entre secciones.</w:t>
+        <w:t xml:space="preserve">list-group</w:t>
+      </w:r>
+      <w:r>
+        <w:rPr>
+          <w:rtl w:val="0"/>
+        </w:rPr>
+        <w:t xml:space="preserve"> para receta paso a paso.</w:t>
         <w:br w:type="textWrapping"/>
       </w:r>
     </w:p>
@@ -1727,23 +1960,54 @@
           <w:b w:val="1"/>
           <w:rtl w:val="0"/>
         </w:rPr>
-        <w:t xml:space="preserve">Spaghetti Squash:</w:t>
-      </w:r>
-    </w:p>
-    <w:p>
-      <w:pPr>
-        <w:numPr>
-          <w:ilvl w:val="0"/>
-          <w:numId w:val="6"/>
+        <w:t xml:space="preserve">Killer Mushrooms</w:t>
+      </w:r>
+    </w:p>
+    <w:p>
+      <w:pPr>
+        <w:numPr>
+          <w:ilvl w:val="0"/>
+          <w:numId w:val="11"/>
         </w:numPr>
         <w:spacing w:after="0" w:afterAutospacing="0" w:before="240" w:lineRule="auto"/>
         <w:ind w:left="720" w:hanging="360"/>
       </w:pPr>
       <w:r>
         <w:rPr>
-          <w:rtl w:val="0"/>
-        </w:rPr>
-        <w:t xml:space="preserve">Alert </w:t>
+          <w:b w:val="1"/>
+          <w:rtl w:val="0"/>
+        </w:rPr>
+        <w:t xml:space="preserve">Alerta alert-danger</w:t>
+      </w:r>
+      <w:r>
+        <w:rPr>
+          <w:rtl w:val="0"/>
+        </w:rPr>
+        <w:t xml:space="preserve"> sobre toxicidad.</w:t>
+        <w:br w:type="textWrapping"/>
+      </w:r>
+    </w:p>
+    <w:p>
+      <w:pPr>
+        <w:numPr>
+          <w:ilvl w:val="0"/>
+          <w:numId w:val="11"/>
+        </w:numPr>
+        <w:spacing w:after="0" w:afterAutospacing="0" w:before="0" w:beforeAutospacing="0" w:lineRule="auto"/>
+        <w:ind w:left="720" w:hanging="360"/>
+      </w:pPr>
+      <w:r>
+        <w:rPr>
+          <w:b w:val="1"/>
+          <w:rtl w:val="0"/>
+        </w:rPr>
+        <w:t xml:space="preserve">Blockquote</w:t>
+      </w:r>
+      <w:r>
+        <w:rPr>
+          <w:rtl w:val="0"/>
+        </w:rPr>
+        <w:t xml:space="preserve"> con icono (</w:t>
       </w:r>
       <w:r>
         <w:rPr>
@@ -1752,30 +2016,136 @@
           <w:color w:val="0000ff"/>
           <w:rtl w:val="0"/>
         </w:rPr>
-        <w:t xml:space="preserve">alert-warning</w:t>
-      </w:r>
-      <w:r>
-        <w:rPr>
-          <w:rtl w:val="0"/>
-        </w:rPr>
-        <w:t xml:space="preserve"> destacando información saludable.</w:t>
-        <w:br w:type="textWrapping"/>
-      </w:r>
-    </w:p>
-    <w:p>
-      <w:pPr>
-        <w:numPr>
-          <w:ilvl w:val="0"/>
-          <w:numId w:val="6"/>
+        <w:t xml:space="preserve">bi-exclamation-triangle-fill</w:t>
+      </w:r>
+      <w:r>
+        <w:rPr>
+          <w:rtl w:val="0"/>
+        </w:rPr>
+        <w:t xml:space="preserve">).</w:t>
+        <w:br w:type="textWrapping"/>
+      </w:r>
+    </w:p>
+    <w:p>
+      <w:pPr>
+        <w:numPr>
+          <w:ilvl w:val="0"/>
+          <w:numId w:val="11"/>
         </w:numPr>
         <w:spacing w:after="0" w:afterAutospacing="0" w:before="0" w:beforeAutospacing="0" w:lineRule="auto"/>
         <w:ind w:left="720" w:hanging="360"/>
       </w:pPr>
       <w:r>
         <w:rPr>
-          <w:rtl w:val="0"/>
-        </w:rPr>
-        <w:t xml:space="preserve">Blockquote con icono </w:t>
+          <w:b w:val="1"/>
+          <w:rtl w:val="0"/>
+        </w:rPr>
+        <w:t xml:space="preserve">Tabla</w:t>
+      </w:r>
+      <w:r>
+        <w:rPr>
+          <w:rtl w:val="0"/>
+        </w:rPr>
+        <w:t xml:space="preserve"> con especies, hábitat y síntomas (</w:t>
+      </w:r>
+      <w:r>
+        <w:rPr>
+          <w:i w:val="1"/>
+          <w:color w:val="0000ff"/>
+          <w:rtl w:val="0"/>
+        </w:rPr>
+        <w:t xml:space="preserve">table-danger</w:t>
+      </w:r>
+      <w:r>
+        <w:rPr>
+          <w:rtl w:val="0"/>
+        </w:rPr>
+        <w:t xml:space="preserve">).</w:t>
+        <w:br w:type="textWrapping"/>
+      </w:r>
+    </w:p>
+    <w:p>
+      <w:pPr>
+        <w:numPr>
+          <w:ilvl w:val="0"/>
+          <w:numId w:val="11"/>
+        </w:numPr>
+        <w:spacing w:after="0" w:afterAutospacing="0" w:before="0" w:beforeAutospacing="0" w:lineRule="auto"/>
+        <w:ind w:left="720" w:hanging="360"/>
+      </w:pPr>
+      <w:r>
+        <w:rPr>
+          <w:b w:val="1"/>
+          <w:rtl w:val="0"/>
+        </w:rPr>
+        <w:t xml:space="preserve">Accordion</w:t>
+      </w:r>
+      <w:r>
+        <w:rPr>
+          <w:rtl w:val="0"/>
+        </w:rPr>
+        <w:t xml:space="preserve"> con detalles de especies: Amanita muscaria y Galerina, con </w:t>
+      </w:r>
+      <w:r>
+        <w:rPr>
+          <w:b w:val="1"/>
+          <w:rtl w:val="0"/>
+        </w:rPr>
+        <w:t xml:space="preserve">badges</w:t>
+      </w:r>
+      <w:r>
+        <w:rPr>
+          <w:rtl w:val="0"/>
+        </w:rPr>
+        <w:t xml:space="preserve"> indicando nivel de toxicidad.</w:t>
+        <w:br w:type="textWrapping"/>
+      </w:r>
+    </w:p>
+    <w:p>
+      <w:pPr>
+        <w:numPr>
+          <w:ilvl w:val="0"/>
+          <w:numId w:val="11"/>
+        </w:numPr>
+        <w:spacing w:after="0" w:afterAutospacing="0" w:before="0" w:beforeAutospacing="0" w:lineRule="auto"/>
+        <w:ind w:left="720" w:hanging="360"/>
+      </w:pPr>
+      <w:r>
+        <w:rPr>
+          <w:b w:val="1"/>
+          <w:rtl w:val="0"/>
+        </w:rPr>
+        <w:t xml:space="preserve">Imágenes con tooltips</w:t>
+      </w:r>
+      <w:r>
+        <w:rPr>
+          <w:rtl w:val="0"/>
+        </w:rPr>
+        <w:t xml:space="preserve"> para información rápida al pasar el cursor del ordenador.</w:t>
+        <w:br w:type="textWrapping"/>
+      </w:r>
+    </w:p>
+    <w:p>
+      <w:pPr>
+        <w:numPr>
+          <w:ilvl w:val="0"/>
+          <w:numId w:val="11"/>
+        </w:numPr>
+        <w:spacing w:after="240" w:before="0" w:beforeAutospacing="0" w:lineRule="auto"/>
+        <w:ind w:left="720" w:hanging="360"/>
+      </w:pPr>
+      <w:r>
+        <w:rPr>
+          <w:b w:val="1"/>
+          <w:rtl w:val="0"/>
+        </w:rPr>
+        <w:t xml:space="preserve">Lista de consejos de seguridad</w:t>
+      </w:r>
+      <w:r>
+        <w:rPr>
+          <w:rtl w:val="0"/>
+        </w:rPr>
+        <w:t xml:space="preserve"> usando </w:t>
       </w:r>
       <w:r>
         <w:rPr>
@@ -1784,318 +2154,13 @@
           <w:color w:val="0000ff"/>
           <w:rtl w:val="0"/>
         </w:rPr>
-        <w:t xml:space="preserve">&lt;i class="bi bi-star-fill"&gt;&lt;/i&gt;</w:t>
+        <w:t xml:space="preserve">list-group</w:t>
       </w:r>
       <w:r>
         <w:rPr>
           <w:rtl w:val="0"/>
         </w:rPr>
         <w:t xml:space="preserve">.</w:t>
-        <w:br w:type="textWrapping"/>
-      </w:r>
-    </w:p>
-    <w:p>
-      <w:pPr>
-        <w:numPr>
-          <w:ilvl w:val="0"/>
-          <w:numId w:val="6"/>
-        </w:numPr>
-        <w:spacing w:after="0" w:afterAutospacing="0" w:before="0" w:beforeAutospacing="0" w:lineRule="auto"/>
-        <w:ind w:left="720" w:hanging="360"/>
-      </w:pPr>
-      <w:r>
-        <w:rPr>
-          <w:rtl w:val="0"/>
-        </w:rPr>
-        <w:t xml:space="preserve">Tabla con propiedades nutricionales (</w:t>
-      </w:r>
-      <w:r>
-        <w:rPr>
-          <w:rFonts w:ascii="Roboto Mono" w:cs="Roboto Mono" w:eastAsia="Roboto Mono" w:hAnsi="Roboto Mono"/>
-          <w:i w:val="1"/>
-          <w:color w:val="0000ff"/>
-          <w:rtl w:val="0"/>
-        </w:rPr>
-        <w:t xml:space="preserve">table-warning</w:t>
-      </w:r>
-      <w:r>
-        <w:rPr>
-          <w:rtl w:val="0"/>
-        </w:rPr>
-        <w:t xml:space="preserve">).</w:t>
-        <w:br w:type="textWrapping"/>
-      </w:r>
-    </w:p>
-    <w:p>
-      <w:pPr>
-        <w:numPr>
-          <w:ilvl w:val="0"/>
-          <w:numId w:val="6"/>
-        </w:numPr>
-        <w:spacing w:after="0" w:afterAutospacing="0" w:before="0" w:beforeAutospacing="0" w:lineRule="auto"/>
-        <w:ind w:left="720" w:hanging="360"/>
-      </w:pPr>
-      <w:r>
-        <w:rPr>
-          <w:rtl w:val="0"/>
-        </w:rPr>
-        <w:t xml:space="preserve">Cards con imágenes representando: entero, cocinado y servido.</w:t>
-        <w:br w:type="textWrapping"/>
-      </w:r>
-    </w:p>
-    <w:p>
-      <w:pPr>
-        <w:numPr>
-          <w:ilvl w:val="0"/>
-          <w:numId w:val="6"/>
-        </w:numPr>
-        <w:spacing w:after="0" w:afterAutospacing="0" w:before="0" w:beforeAutospacing="0" w:lineRule="auto"/>
-        <w:ind w:left="720" w:hanging="360"/>
-      </w:pPr>
-      <w:r>
-        <w:rPr>
-          <w:rtl w:val="0"/>
-        </w:rPr>
-        <w:t xml:space="preserve">Sección de receta con lista de instrucciones usando </w:t>
-      </w:r>
-      <w:r>
-        <w:rPr>
-          <w:rFonts w:ascii="Roboto Mono" w:cs="Roboto Mono" w:eastAsia="Roboto Mono" w:hAnsi="Roboto Mono"/>
-          <w:i w:val="1"/>
-          <w:color w:val="0000ff"/>
-          <w:rtl w:val="0"/>
-        </w:rPr>
-        <w:t xml:space="preserve">list-group</w:t>
-      </w:r>
-      <w:r>
-        <w:rPr>
-          <w:rtl w:val="0"/>
-        </w:rPr>
-        <w:t xml:space="preserve">.</w:t>
-        <w:br w:type="textWrapping"/>
-      </w:r>
-    </w:p>
-    <w:p>
-      <w:pPr>
-        <w:numPr>
-          <w:ilvl w:val="0"/>
-          <w:numId w:val="6"/>
-        </w:numPr>
-        <w:spacing w:after="240" w:before="0" w:beforeAutospacing="0" w:lineRule="auto"/>
-        <w:ind w:left="720" w:hanging="360"/>
-      </w:pPr>
-      <w:r>
-        <w:rPr>
-          <w:rtl w:val="0"/>
-        </w:rPr>
-        <w:t xml:space="preserve">Separadores </w:t>
-      </w:r>
-      <w:r>
-        <w:rPr>
-          <w:rFonts w:ascii="Roboto Mono" w:cs="Roboto Mono" w:eastAsia="Roboto Mono" w:hAnsi="Roboto Mono"/>
-          <w:i w:val="1"/>
-          <w:color w:val="0000ff"/>
-          <w:rtl w:val="0"/>
-        </w:rPr>
-        <w:t xml:space="preserve">&lt;hr&gt;</w:t>
-      </w:r>
-      <w:r>
-        <w:rPr>
-          <w:rtl w:val="0"/>
-        </w:rPr>
-        <w:t xml:space="preserve"> entre bloques de contenido.</w:t>
-        <w:br w:type="textWrapping"/>
-      </w:r>
-    </w:p>
-    <w:p>
-      <w:pPr>
-        <w:spacing w:after="240" w:before="240" w:lineRule="auto"/>
-        <w:rPr>
-          <w:b w:val="1"/>
-        </w:rPr>
-      </w:pPr>
-      <w:r>
-        <w:rPr>
-          <w:b w:val="1"/>
-          <w:rtl w:val="0"/>
-        </w:rPr>
-        <w:t xml:space="preserve">Killer Mushrooms:</w:t>
-      </w:r>
-    </w:p>
-    <w:p>
-      <w:pPr>
-        <w:numPr>
-          <w:ilvl w:val="0"/>
-          <w:numId w:val="5"/>
-        </w:numPr>
-        <w:spacing w:after="0" w:afterAutospacing="0" w:before="240" w:lineRule="auto"/>
-        <w:ind w:left="720" w:hanging="360"/>
-      </w:pPr>
-      <w:r>
-        <w:rPr>
-          <w:rtl w:val="0"/>
-        </w:rPr>
-        <w:t xml:space="preserve">Alert </w:t>
-      </w:r>
-      <w:r>
-        <w:rPr>
-          <w:rFonts w:ascii="Roboto Mono" w:cs="Roboto Mono" w:eastAsia="Roboto Mono" w:hAnsi="Roboto Mono"/>
-          <w:i w:val="1"/>
-          <w:color w:val="0000ff"/>
-          <w:rtl w:val="0"/>
-        </w:rPr>
-        <w:t xml:space="preserve">alert-danger</w:t>
-      </w:r>
-      <w:r>
-        <w:rPr>
-          <w:rtl w:val="0"/>
-        </w:rPr>
-        <w:t xml:space="preserve"> advirtiendo del riesgo de intoxicación.</w:t>
-        <w:br w:type="textWrapping"/>
-      </w:r>
-    </w:p>
-    <w:p>
-      <w:pPr>
-        <w:numPr>
-          <w:ilvl w:val="0"/>
-          <w:numId w:val="5"/>
-        </w:numPr>
-        <w:spacing w:after="0" w:afterAutospacing="0" w:before="0" w:beforeAutospacing="0" w:lineRule="auto"/>
-        <w:ind w:left="720" w:hanging="360"/>
-      </w:pPr>
-      <w:r>
-        <w:rPr>
-          <w:rtl w:val="0"/>
-        </w:rPr>
-        <w:t xml:space="preserve">Blockquote con icono </w:t>
-      </w:r>
-      <w:r>
-        <w:rPr>
-          <w:rFonts w:ascii="Roboto Mono" w:cs="Roboto Mono" w:eastAsia="Roboto Mono" w:hAnsi="Roboto Mono"/>
-          <w:i w:val="1"/>
-          <w:color w:val="0000ff"/>
-          <w:rtl w:val="0"/>
-        </w:rPr>
-        <w:t xml:space="preserve">&lt;i class="bi bi-exclamation-triangle-fill"&gt;&lt;/i&gt;</w:t>
-      </w:r>
-      <w:r>
-        <w:rPr>
-          <w:rtl w:val="0"/>
-        </w:rPr>
-        <w:t xml:space="preserve">.</w:t>
-        <w:br w:type="textWrapping"/>
-      </w:r>
-    </w:p>
-    <w:p>
-      <w:pPr>
-        <w:numPr>
-          <w:ilvl w:val="0"/>
-          <w:numId w:val="5"/>
-        </w:numPr>
-        <w:spacing w:after="0" w:afterAutospacing="0" w:before="0" w:beforeAutospacing="0" w:lineRule="auto"/>
-        <w:ind w:left="720" w:hanging="360"/>
-      </w:pPr>
-      <w:r>
-        <w:rPr>
-          <w:rtl w:val="0"/>
-        </w:rPr>
-        <w:t xml:space="preserve">Tabla con especies, hábitat y síntomas (</w:t>
-      </w:r>
-      <w:r>
-        <w:rPr>
-          <w:rFonts w:ascii="Roboto Mono" w:cs="Roboto Mono" w:eastAsia="Roboto Mono" w:hAnsi="Roboto Mono"/>
-          <w:i w:val="1"/>
-          <w:color w:val="0000ff"/>
-          <w:rtl w:val="0"/>
-        </w:rPr>
-        <w:t xml:space="preserve">table-danger</w:t>
-      </w:r>
-      <w:r>
-        <w:rPr>
-          <w:rtl w:val="0"/>
-        </w:rPr>
-        <w:t xml:space="preserve">).</w:t>
-        <w:br w:type="textWrapping"/>
-      </w:r>
-    </w:p>
-    <w:p>
-      <w:pPr>
-        <w:numPr>
-          <w:ilvl w:val="0"/>
-          <w:numId w:val="5"/>
-        </w:numPr>
-        <w:spacing w:after="0" w:afterAutospacing="0" w:before="0" w:beforeAutospacing="0" w:lineRule="auto"/>
-        <w:ind w:left="720" w:hanging="360"/>
-      </w:pPr>
-      <w:r>
-        <w:rPr>
-          <w:rtl w:val="0"/>
-        </w:rPr>
-        <w:t xml:space="preserve">Cards con imágenes de hongos silvestres, detalles de capuchas y guías de identificación.</w:t>
-        <w:br w:type="textWrapping"/>
-      </w:r>
-    </w:p>
-    <w:p>
-      <w:pPr>
-        <w:numPr>
-          <w:ilvl w:val="0"/>
-          <w:numId w:val="5"/>
-        </w:numPr>
-        <w:spacing w:after="0" w:afterAutospacing="0" w:before="0" w:beforeAutospacing="0" w:lineRule="auto"/>
-        <w:ind w:left="720" w:hanging="360"/>
-      </w:pPr>
-      <w:r>
-        <w:rPr>
-          <w:rtl w:val="0"/>
-        </w:rPr>
-        <w:t xml:space="preserve">Lista de seguridad con </w:t>
-      </w:r>
-      <w:r>
-        <w:rPr>
-          <w:rFonts w:ascii="Roboto Mono" w:cs="Roboto Mono" w:eastAsia="Roboto Mono" w:hAnsi="Roboto Mono"/>
-          <w:i w:val="1"/>
-          <w:color w:val="0000ff"/>
-          <w:rtl w:val="0"/>
-        </w:rPr>
-        <w:t xml:space="preserve">list-group</w:t>
-      </w:r>
-      <w:r>
-        <w:rPr>
-          <w:rtl w:val="0"/>
-        </w:rPr>
-        <w:t xml:space="preserve"> para consejos de manejo.</w:t>
-        <w:br w:type="textWrapping"/>
-      </w:r>
-    </w:p>
-    <w:p>
-      <w:pPr>
-        <w:numPr>
-          <w:ilvl w:val="0"/>
-          <w:numId w:val="5"/>
-        </w:numPr>
-        <w:spacing w:after="240" w:before="0" w:beforeAutospacing="0" w:lineRule="auto"/>
-        <w:ind w:left="720" w:hanging="360"/>
-      </w:pPr>
-      <w:r>
-        <w:rPr>
-          <w:rtl w:val="0"/>
-        </w:rPr>
-        <w:t xml:space="preserve">Separadores </w:t>
-      </w:r>
-      <w:r>
-        <w:rPr>
-          <w:rFonts w:ascii="Roboto Mono" w:cs="Roboto Mono" w:eastAsia="Roboto Mono" w:hAnsi="Roboto Mono"/>
-          <w:i w:val="1"/>
-          <w:color w:val="0000ff"/>
-          <w:rtl w:val="0"/>
-        </w:rPr>
-        <w:t xml:space="preserve">&lt;hr&gt;</w:t>
-      </w:r>
-      <w:r>
-        <w:rPr>
-          <w:rtl w:val="0"/>
-        </w:rPr>
-        <w:t xml:space="preserve"> entre bloques de contenido.</w:t>
         <w:br w:type="textWrapping"/>
       </w:r>
     </w:p>
@@ -2104,11 +2169,6 @@
         <w:spacing w:after="240" w:before="240" w:lineRule="auto"/>
         <w:rPr/>
       </w:pPr>
-      <w:r>
-        <w:pict>
-          <v:rect style="width:0.0pt;height:1.5pt" o:hr="t" o:hrstd="t" o:hralign="center" fillcolor="#A0A0A0" stroked="f"/>
-        </w:pict>
-      </w:r>
       <w:r>
         <w:rPr>
           <w:rtl w:val="0"/>
@@ -2121,29 +2181,30 @@
         <w:keepNext w:val="0"/>
         <w:keepLines w:val="0"/>
         <w:spacing w:after="80" w:lineRule="auto"/>
+        <w:rPr/>
+      </w:pPr>
+      <w:bookmarkStart w:colFirst="0" w:colLast="0" w:name="_u9pxggg050ci" w:id="7"/>
+      <w:bookmarkEnd w:id="7"/>
+      <w:r>
         <w:rPr>
           <w:b w:val="1"/>
           <w:sz w:val="34"/>
           <w:szCs w:val="34"/>
-        </w:rPr>
-      </w:pPr>
-      <w:bookmarkStart w:colFirst="0" w:colLast="0" w:name="_3joxtvr9p002" w:id="7"/>
-      <w:bookmarkEnd w:id="7"/>
-      <w:r>
-        <w:rPr>
-          <w:b w:val="1"/>
-          <w:sz w:val="34"/>
-          <w:szCs w:val="34"/>
-          <w:rtl w:val="0"/>
-        </w:rPr>
-        <w:t xml:space="preserve">3. Adaptación responsive</w:t>
-      </w:r>
-    </w:p>
-    <w:p>
-      <w:pPr>
-        <w:numPr>
-          <w:ilvl w:val="0"/>
-          <w:numId w:val="2"/>
+          <w:rtl w:val="0"/>
+        </w:rPr>
+        <w:t xml:space="preserve">4. Adaptación responsive</w:t>
+      </w:r>
+      <w:r>
+        <w:rPr>
+          <w:rtl w:val="0"/>
+        </w:rPr>
+      </w:r>
+    </w:p>
+    <w:p>
+      <w:pPr>
+        <w:numPr>
+          <w:ilvl w:val="0"/>
+          <w:numId w:val="1"/>
         </w:numPr>
         <w:spacing w:after="0" w:afterAutospacing="0" w:before="240" w:lineRule="auto"/>
         <w:ind w:left="720" w:hanging="360"/>
@@ -2152,28 +2213,15 @@
         <w:rPr>
           <w:rtl w:val="0"/>
         </w:rPr>
-        <w:t xml:space="preserve">Todas las páginas mantienen la </w:t>
-      </w:r>
-      <w:r>
-        <w:rPr>
-          <w:b w:val="1"/>
-          <w:rtl w:val="0"/>
-        </w:rPr>
-        <w:t xml:space="preserve">estructura responsive</w:t>
-      </w:r>
-      <w:r>
-        <w:rPr>
-          <w:rtl w:val="0"/>
-        </w:rPr>
-        <w:t xml:space="preserve"> de Bootstrap 4 alpha.</w:t>
-        <w:br w:type="textWrapping"/>
-      </w:r>
-    </w:p>
-    <w:p>
-      <w:pPr>
-        <w:numPr>
-          <w:ilvl w:val="0"/>
-          <w:numId w:val="2"/>
+        <w:t xml:space="preserve">La barra lateral se adapta en dispositivos móviles y se posiciona correctamente sobre o debajo del contenido principal según el ancho.</w:t>
+        <w:br w:type="textWrapping"/>
+      </w:r>
+    </w:p>
+    <w:p>
+      <w:pPr>
+        <w:numPr>
+          <w:ilvl w:val="0"/>
+          <w:numId w:val="1"/>
         </w:numPr>
         <w:spacing w:after="0" w:afterAutospacing="0" w:before="0" w:beforeAutospacing="0" w:lineRule="auto"/>
         <w:ind w:left="720" w:hanging="360"/>
@@ -2182,32 +2230,30 @@
         <w:rPr>
           <w:rtl w:val="0"/>
         </w:rPr>
-        <w:t xml:space="preserve">La barra lateral y sección principal se alinean en columnas para pantallas medianas y grandes.</w:t>
-        <w:br w:type="textWrapping"/>
-      </w:r>
-    </w:p>
-    <w:p>
-      <w:pPr>
-        <w:numPr>
-          <w:ilvl w:val="0"/>
-          <w:numId w:val="2"/>
-        </w:numPr>
-        <w:spacing w:after="0" w:afterAutospacing="0" w:before="0" w:beforeAutospacing="0" w:lineRule="auto"/>
-        <w:ind w:left="720" w:hanging="360"/>
-      </w:pPr>
-      <w:r>
-        <w:rPr>
-          <w:rtl w:val="0"/>
-        </w:rPr>
-        <w:t xml:space="preserve">Cards, tablas y listas se adaptan automáticamente al ancho disponible.</w:t>
-        <w:br w:type="textWrapping"/>
-      </w:r>
-    </w:p>
-    <w:p>
-      <w:pPr>
-        <w:numPr>
-          <w:ilvl w:val="0"/>
-          <w:numId w:val="2"/>
+        <w:t xml:space="preserve">Cards, tablas y listas se ajustan automáticamente al ancho disponible (</w:t>
+      </w:r>
+      <w:r>
+        <w:rPr>
+          <w:rFonts w:ascii="Roboto Mono" w:cs="Roboto Mono" w:eastAsia="Roboto Mono" w:hAnsi="Roboto Mono"/>
+          <w:i w:val="1"/>
+          <w:color w:val="0000ff"/>
+          <w:rtl w:val="0"/>
+        </w:rPr>
+        <w:t xml:space="preserve">row-cols-1 row-cols-md-3</w:t>
+      </w:r>
+      <w:r>
+        <w:rPr>
+          <w:rtl w:val="0"/>
+        </w:rPr>
+        <w:t xml:space="preserve">).</w:t>
+        <w:br w:type="textWrapping"/>
+      </w:r>
+    </w:p>
+    <w:p>
+      <w:pPr>
+        <w:numPr>
+          <w:ilvl w:val="0"/>
+          <w:numId w:val="1"/>
         </w:numPr>
         <w:spacing w:after="240" w:before="0" w:beforeAutospacing="0" w:lineRule="auto"/>
         <w:ind w:left="720" w:hanging="360"/>
@@ -2216,8 +2262,41 @@
         <w:rPr>
           <w:rtl w:val="0"/>
         </w:rPr>
-        <w:t xml:space="preserve">Layout funcional en dispositivos móviles, tablets y escritorios.</w:t>
-      </w:r>
+        <w:t xml:space="preserve">Carousel e imágenes mantienen altura uniforme y </w:t>
+      </w:r>
+      <w:r>
+        <w:rPr>
+          <w:rFonts w:ascii="Roboto Mono" w:cs="Roboto Mono" w:eastAsia="Roboto Mono" w:hAnsi="Roboto Mono"/>
+          <w:i w:val="1"/>
+          <w:color w:val="0000ff"/>
+          <w:rtl w:val="0"/>
+        </w:rPr>
+        <w:t xml:space="preserve">object-fit: cover</w:t>
+      </w:r>
+      <w:r>
+        <w:rPr>
+          <w:rtl w:val="0"/>
+        </w:rPr>
+        <w:t xml:space="preserve"> para evitar deformaciones.</w:t>
+        <w:br w:type="textWrapping"/>
+      </w:r>
+    </w:p>
+    <w:p>
+      <w:pPr>
+        <w:spacing w:after="240" w:before="240" w:lineRule="auto"/>
+        <w:rPr/>
+      </w:pPr>
+      <w:r>
+        <w:rPr>
+          <w:rtl w:val="0"/>
+        </w:rPr>
+      </w:r>
+    </w:p>
+    <w:p>
+      <w:pPr>
+        <w:spacing w:after="240" w:before="240" w:lineRule="auto"/>
+        <w:rPr/>
+      </w:pPr>
       <w:r>
         <w:rPr>
           <w:rtl w:val="0"/>
@@ -2236,31 +2315,272 @@
           <w:szCs w:val="34"/>
         </w:rPr>
       </w:pPr>
-      <w:bookmarkStart w:colFirst="0" w:colLast="0" w:name="_k3b993nibvm7" w:id="8"/>
+      <w:bookmarkStart w:colFirst="0" w:colLast="0" w:name="_li1tomim2k7t" w:id="8"/>
       <w:bookmarkEnd w:id="8"/>
       <w:r>
-        <w:br w:type="page"/>
-      </w:r>
-      <w:r>
-        <w:rPr>
-          <w:rtl w:val="0"/>
-        </w:rPr>
-      </w:r>
-    </w:p>
-    <w:p>
-      <w:pPr>
-        <w:spacing w:after="240" w:before="240" w:lineRule="auto"/>
         <w:rPr>
           <w:b w:val="1"/>
           <w:sz w:val="34"/>
           <w:szCs w:val="34"/>
-        </w:rPr>
-      </w:pPr>
-      <w:r>
-        <w:pict>
-          <v:rect style="width:0.0pt;height:1.5pt" o:hr="t" o:hrstd="t" o:hralign="center" fillcolor="#A0A0A0" stroked="f"/>
-        </w:pict>
-      </w:r>
+          <w:rtl w:val="0"/>
+        </w:rPr>
+        <w:t xml:space="preserve">5. Elementos añadidos y mejoras</w:t>
+      </w:r>
+    </w:p>
+    <w:p>
+      <w:pPr>
+        <w:numPr>
+          <w:ilvl w:val="0"/>
+          <w:numId w:val="3"/>
+        </w:numPr>
+        <w:spacing w:after="0" w:afterAutospacing="0" w:before="240" w:lineRule="auto"/>
+        <w:ind w:left="720" w:hanging="360"/>
+      </w:pPr>
+      <w:r>
+        <w:rPr>
+          <w:b w:val="1"/>
+          <w:rtl w:val="0"/>
+        </w:rPr>
+        <w:t xml:space="preserve">Formulario de búsqueda</w:t>
+      </w:r>
+      <w:r>
+        <w:rPr>
+          <w:rtl w:val="0"/>
+        </w:rPr>
+        <w:t xml:space="preserve"> funcional en la barra lateral.</w:t>
+        <w:br w:type="textWrapping"/>
+      </w:r>
+    </w:p>
+    <w:p>
+      <w:pPr>
+        <w:numPr>
+          <w:ilvl w:val="0"/>
+          <w:numId w:val="3"/>
+        </w:numPr>
+        <w:spacing w:after="0" w:afterAutospacing="0" w:before="0" w:beforeAutospacing="0" w:lineRule="auto"/>
+        <w:ind w:left="720" w:hanging="360"/>
+      </w:pPr>
+      <w:r>
+        <w:rPr>
+          <w:b w:val="1"/>
+          <w:rtl w:val="0"/>
+        </w:rPr>
+        <w:t xml:space="preserve">Carousel</w:t>
+      </w:r>
+      <w:r>
+        <w:rPr>
+          <w:rtl w:val="0"/>
+        </w:rPr>
+        <w:t xml:space="preserve"> en Wild &amp; Wacky Vegetables y Spaghetti Squash para interacción visual.</w:t>
+        <w:br w:type="textWrapping"/>
+      </w:r>
+    </w:p>
+    <w:p>
+      <w:pPr>
+        <w:numPr>
+          <w:ilvl w:val="0"/>
+          <w:numId w:val="3"/>
+        </w:numPr>
+        <w:spacing w:after="0" w:afterAutospacing="0" w:before="0" w:beforeAutospacing="0" w:lineRule="auto"/>
+        <w:ind w:left="720" w:hanging="360"/>
+      </w:pPr>
+      <w:r>
+        <w:rPr>
+          <w:b w:val="1"/>
+          <w:rtl w:val="0"/>
+        </w:rPr>
+        <w:t xml:space="preserve">Cards con sombras y texto en cursiva</w:t>
+      </w:r>
+      <w:r>
+        <w:rPr>
+          <w:rtl w:val="0"/>
+        </w:rPr>
+        <w:t xml:space="preserve"> para mejor estética.</w:t>
+        <w:br w:type="textWrapping"/>
+      </w:r>
+    </w:p>
+    <w:p>
+      <w:pPr>
+        <w:numPr>
+          <w:ilvl w:val="0"/>
+          <w:numId w:val="3"/>
+        </w:numPr>
+        <w:spacing w:after="0" w:afterAutospacing="0" w:before="0" w:beforeAutospacing="0" w:lineRule="auto"/>
+        <w:ind w:left="720" w:hanging="360"/>
+      </w:pPr>
+      <w:r>
+        <w:rPr>
+          <w:b w:val="1"/>
+          <w:rtl w:val="0"/>
+        </w:rPr>
+        <w:t xml:space="preserve">Blockquotes con iconos</w:t>
+      </w:r>
+      <w:r>
+        <w:rPr>
+          <w:rtl w:val="0"/>
+        </w:rPr>
+        <w:t xml:space="preserve"> de Bootstrap Icons.</w:t>
+        <w:br w:type="textWrapping"/>
+      </w:r>
+    </w:p>
+    <w:p>
+      <w:pPr>
+        <w:numPr>
+          <w:ilvl w:val="0"/>
+          <w:numId w:val="3"/>
+        </w:numPr>
+        <w:spacing w:after="0" w:afterAutospacing="0" w:before="0" w:beforeAutospacing="0" w:lineRule="auto"/>
+        <w:ind w:left="720" w:hanging="360"/>
+      </w:pPr>
+      <w:r>
+        <w:rPr>
+          <w:b w:val="1"/>
+          <w:rtl w:val="0"/>
+        </w:rPr>
+        <w:t xml:space="preserve">Tablas con colores temáticos</w:t>
+      </w:r>
+      <w:r>
+        <w:rPr>
+          <w:rtl w:val="0"/>
+        </w:rPr>
+        <w:t xml:space="preserve"> (</w:t>
+      </w:r>
+      <w:r>
+        <w:rPr>
+          <w:rFonts w:ascii="Roboto Mono" w:cs="Roboto Mono" w:eastAsia="Roboto Mono" w:hAnsi="Roboto Mono"/>
+          <w:i w:val="1"/>
+          <w:color w:val="0000ff"/>
+          <w:rtl w:val="0"/>
+        </w:rPr>
+        <w:t xml:space="preserve">table-warning</w:t>
+      </w:r>
+      <w:r>
+        <w:rPr>
+          <w:i w:val="1"/>
+          <w:color w:val="0000ff"/>
+          <w:rtl w:val="0"/>
+        </w:rPr>
+        <w:t xml:space="preserve">, </w:t>
+      </w:r>
+      <w:r>
+        <w:rPr>
+          <w:rFonts w:ascii="Roboto Mono" w:cs="Roboto Mono" w:eastAsia="Roboto Mono" w:hAnsi="Roboto Mono"/>
+          <w:i w:val="1"/>
+          <w:color w:val="0000ff"/>
+          <w:rtl w:val="0"/>
+        </w:rPr>
+        <w:t xml:space="preserve">table-danger</w:t>
+      </w:r>
+      <w:r>
+        <w:rPr>
+          <w:i w:val="1"/>
+          <w:color w:val="0000ff"/>
+          <w:rtl w:val="0"/>
+        </w:rPr>
+        <w:t xml:space="preserve">, </w:t>
+      </w:r>
+      <w:r>
+        <w:rPr>
+          <w:rFonts w:ascii="Roboto Mono" w:cs="Roboto Mono" w:eastAsia="Roboto Mono" w:hAnsi="Roboto Mono"/>
+          <w:i w:val="1"/>
+          <w:color w:val="0000ff"/>
+          <w:rtl w:val="0"/>
+        </w:rPr>
+        <w:t xml:space="preserve">table-info</w:t>
+      </w:r>
+      <w:r>
+        <w:rPr>
+          <w:rtl w:val="0"/>
+        </w:rPr>
+        <w:t xml:space="preserve">).</w:t>
+        <w:br w:type="textWrapping"/>
+      </w:r>
+    </w:p>
+    <w:p>
+      <w:pPr>
+        <w:numPr>
+          <w:ilvl w:val="0"/>
+          <w:numId w:val="3"/>
+        </w:numPr>
+        <w:spacing w:after="0" w:afterAutospacing="0" w:before="0" w:beforeAutospacing="0" w:lineRule="auto"/>
+        <w:ind w:left="720" w:hanging="360"/>
+      </w:pPr>
+      <w:r>
+        <w:rPr>
+          <w:b w:val="1"/>
+          <w:rtl w:val="0"/>
+        </w:rPr>
+        <w:t xml:space="preserve">Accordion y badges</w:t>
+      </w:r>
+      <w:r>
+        <w:rPr>
+          <w:rtl w:val="0"/>
+        </w:rPr>
+        <w:t xml:space="preserve"> en Killer Mushrooms para detalles expandibles.</w:t>
+        <w:br w:type="textWrapping"/>
+      </w:r>
+    </w:p>
+    <w:p>
+      <w:pPr>
+        <w:numPr>
+          <w:ilvl w:val="0"/>
+          <w:numId w:val="3"/>
+        </w:numPr>
+        <w:spacing w:after="0" w:afterAutospacing="0" w:before="0" w:beforeAutospacing="0" w:lineRule="auto"/>
+        <w:ind w:left="720" w:hanging="360"/>
+      </w:pPr>
+      <w:r>
+        <w:rPr>
+          <w:b w:val="1"/>
+          <w:rtl w:val="0"/>
+        </w:rPr>
+        <w:t xml:space="preserve">Tooltips</w:t>
+      </w:r>
+      <w:r>
+        <w:rPr>
+          <w:rtl w:val="0"/>
+        </w:rPr>
+        <w:t xml:space="preserve"> en imágenes para información rápida sin exceder.</w:t>
+        <w:br w:type="textWrapping"/>
+      </w:r>
+    </w:p>
+    <w:p>
+      <w:pPr>
+        <w:numPr>
+          <w:ilvl w:val="0"/>
+          <w:numId w:val="3"/>
+        </w:numPr>
+        <w:spacing w:after="240" w:before="0" w:beforeAutospacing="0" w:lineRule="auto"/>
+        <w:ind w:left="720" w:hanging="360"/>
+      </w:pPr>
+      <w:r>
+        <w:rPr>
+          <w:rtl w:val="0"/>
+        </w:rPr>
+        <w:t xml:space="preserve">Transiciones en botones </w:t>
+      </w:r>
+      <w:r>
+        <w:rPr>
+          <w:rFonts w:ascii="Roboto Mono" w:cs="Roboto Mono" w:eastAsia="Roboto Mono" w:hAnsi="Roboto Mono"/>
+          <w:i w:val="1"/>
+          <w:color w:val="0000ff"/>
+          <w:rtl w:val="0"/>
+        </w:rPr>
+        <w:t xml:space="preserve">.btn-primary:hover</w:t>
+      </w:r>
+      <w:r>
+        <w:rPr>
+          <w:rtl w:val="0"/>
+        </w:rPr>
+        <w:t xml:space="preserve">.</w:t>
+        <w:br w:type="textWrapping"/>
+      </w:r>
+    </w:p>
+    <w:p>
+      <w:pPr>
+        <w:spacing w:after="240" w:before="240" w:lineRule="auto"/>
+        <w:rPr/>
+      </w:pPr>
       <w:r>
         <w:rPr>
           <w:rtl w:val="0"/>
@@ -2279,7 +2599,7 @@
           <w:szCs w:val="34"/>
         </w:rPr>
       </w:pPr>
-      <w:bookmarkStart w:colFirst="0" w:colLast="0" w:name="_3acg7ivdg8cs" w:id="9"/>
+      <w:bookmarkStart w:colFirst="0" w:colLast="0" w:name="_w9912fi1lji1" w:id="9"/>
       <w:bookmarkEnd w:id="9"/>
       <w:r>
         <w:rPr>
@@ -2288,14 +2608,14 @@
           <w:szCs w:val="34"/>
           <w:rtl w:val="0"/>
         </w:rPr>
-        <w:t xml:space="preserve">4. Dificultades encontradas</w:t>
-      </w:r>
-    </w:p>
-    <w:p>
-      <w:pPr>
-        <w:numPr>
-          <w:ilvl w:val="0"/>
-          <w:numId w:val="10"/>
+        <w:t xml:space="preserve">6. Dificultades encontradas</w:t>
+      </w:r>
+    </w:p>
+    <w:p>
+      <w:pPr>
+        <w:numPr>
+          <w:ilvl w:val="0"/>
+          <w:numId w:val="2"/>
         </w:numPr>
         <w:spacing w:after="0" w:afterAutospacing="0" w:before="240" w:lineRule="auto"/>
         <w:ind w:left="720" w:hanging="360"/>
@@ -2304,15 +2624,15 @@
         <w:rPr>
           <w:rtl w:val="0"/>
         </w:rPr>
-        <w:t xml:space="preserve">Mantener coherencia visual entre links, alertas, blockquotes, tablas y cards.</w:t>
-        <w:br w:type="textWrapping"/>
-      </w:r>
-    </w:p>
-    <w:p>
-      <w:pPr>
-        <w:numPr>
-          <w:ilvl w:val="0"/>
-          <w:numId w:val="10"/>
+        <w:t xml:space="preserve">Mantener coherencia entre las tres páginas visualmente y funcionalmente.</w:t>
+        <w:br w:type="textWrapping"/>
+      </w:r>
+    </w:p>
+    <w:p>
+      <w:pPr>
+        <w:numPr>
+          <w:ilvl w:val="0"/>
+          <w:numId w:val="2"/>
         </w:numPr>
         <w:spacing w:after="0" w:afterAutospacing="0" w:before="0" w:beforeAutospacing="0" w:lineRule="auto"/>
         <w:ind w:left="720" w:hanging="360"/>
@@ -2321,32 +2641,15 @@
         <w:rPr>
           <w:rtl w:val="0"/>
         </w:rPr>
-        <w:t xml:space="preserve">Integrar contenido nuevo sin romper el layout original.</w:t>
-        <w:br w:type="textWrapping"/>
-      </w:r>
-    </w:p>
-    <w:p>
-      <w:pPr>
-        <w:numPr>
-          <w:ilvl w:val="0"/>
-          <w:numId w:val="10"/>
-        </w:numPr>
-        <w:spacing w:after="0" w:afterAutospacing="0" w:before="0" w:beforeAutospacing="0" w:lineRule="auto"/>
-        <w:ind w:left="720" w:hanging="360"/>
-      </w:pPr>
-      <w:r>
-        <w:rPr>
-          <w:rtl w:val="0"/>
-        </w:rPr>
-        <w:t xml:space="preserve">Ajustar imágenes para que se vean correctamente en todos los dispositivos.</w:t>
-        <w:br w:type="textWrapping"/>
-      </w:r>
-    </w:p>
-    <w:p>
-      <w:pPr>
-        <w:numPr>
-          <w:ilvl w:val="0"/>
-          <w:numId w:val="10"/>
+        <w:t xml:space="preserve">Evitar conflictos entre estilos CSS internos y Bootstrap.</w:t>
+        <w:br w:type="textWrapping"/>
+      </w:r>
+    </w:p>
+    <w:p>
+      <w:pPr>
+        <w:numPr>
+          <w:ilvl w:val="0"/>
+          <w:numId w:val="2"/>
         </w:numPr>
         <w:spacing w:after="240" w:before="0" w:beforeAutospacing="0" w:lineRule="auto"/>
         <w:ind w:left="720" w:hanging="360"/>
@@ -2355,7 +2658,27 @@
         <w:rPr>
           <w:rtl w:val="0"/>
         </w:rPr>
-        <w:t xml:space="preserve">Evitar conflictos de estilos al añadir elementos específicos de cada página.</w:t>
+        <w:t xml:space="preserve">Integrar elementos nuevos como </w:t>
+      </w:r>
+      <w:r>
+        <w:rPr>
+          <w:b w:val="1"/>
+          <w:rtl w:val="0"/>
+        </w:rPr>
+        <w:t xml:space="preserve">accordion</w:t>
+      </w:r>
+      <w:r>
+        <w:rPr>
+          <w:b w:val="1"/>
+          <w:rtl w:val="0"/>
+        </w:rPr>
+        <w:t xml:space="preserve"> y tooltips</w:t>
+      </w:r>
+      <w:r>
+        <w:rPr>
+          <w:rtl w:val="0"/>
+        </w:rPr>
+        <w:t xml:space="preserve"> sin deformar el diseño.</w:t>
         <w:br w:type="textWrapping"/>
       </w:r>
     </w:p>
@@ -2364,11 +2687,6 @@
         <w:spacing w:after="240" w:before="240" w:lineRule="auto"/>
         <w:rPr/>
       </w:pPr>
-      <w:r>
-        <w:pict>
-          <v:rect style="width:0.0pt;height:1.5pt" o:hr="t" o:hrstd="t" o:hralign="center" fillcolor="#A0A0A0" stroked="f"/>
-        </w:pict>
-      </w:r>
       <w:r>
         <w:rPr>
           <w:rtl w:val="0"/>
@@ -2387,7 +2705,7 @@
           <w:szCs w:val="34"/>
         </w:rPr>
       </w:pPr>
-      <w:bookmarkStart w:colFirst="0" w:colLast="0" w:name="_e9z99lo4fpe" w:id="10"/>
+      <w:bookmarkStart w:colFirst="0" w:colLast="0" w:name="_xl958ownfq1t" w:id="10"/>
       <w:bookmarkEnd w:id="10"/>
       <w:r>
         <w:rPr>
@@ -2396,7 +2714,7 @@
           <w:szCs w:val="34"/>
           <w:rtl w:val="0"/>
         </w:rPr>
-        <w:t xml:space="preserve">5. Soluciones aplicadas</w:t>
+        <w:t xml:space="preserve">7. Soluciones aplicadas</w:t>
       </w:r>
     </w:p>
     <w:p>
@@ -2412,7 +2730,20 @@
         <w:rPr>
           <w:rtl w:val="0"/>
         </w:rPr>
-        <w:t xml:space="preserve">Se añadieron estilos CSS internos para bordes redondeados, transiciones en botones y sombra en cards.</w:t>
+        <w:t xml:space="preserve">Uso de </w:t>
+      </w:r>
+      <w:r>
+        <w:rPr>
+          <w:b w:val="1"/>
+          <w:rtl w:val="0"/>
+        </w:rPr>
+        <w:t xml:space="preserve">clases Bootstrap 5 </w:t>
+      </w:r>
+      <w:r>
+        <w:rPr>
+          <w:rtl w:val="0"/>
+        </w:rPr>
+        <w:t xml:space="preserve">para asegurar la responsividad.</w:t>
         <w:br w:type="textWrapping"/>
       </w:r>
     </w:p>
@@ -2429,7 +2760,24 @@
         <w:rPr>
           <w:rtl w:val="0"/>
         </w:rPr>
-        <w:t xml:space="preserve">Links funcionales en la lista lateral (</w:t>
+        <w:t xml:space="preserve">Aplicación de estilos CSS internos solo donde era necesario (botones, cards, carousel).</w:t>
+        <w:br w:type="textWrapping"/>
+      </w:r>
+    </w:p>
+    <w:p>
+      <w:pPr>
+        <w:numPr>
+          <w:ilvl w:val="0"/>
+          <w:numId w:val="7"/>
+        </w:numPr>
+        <w:spacing w:after="0" w:afterAutospacing="0" w:before="0" w:beforeAutospacing="0" w:lineRule="auto"/>
+        <w:ind w:left="720" w:hanging="360"/>
+      </w:pPr>
+      <w:r>
+        <w:rPr>
+          <w:rtl w:val="0"/>
+        </w:rPr>
+        <w:t xml:space="preserve">Separadores </w:t>
       </w:r>
       <w:r>
         <w:rPr>
@@ -2438,13 +2786,13 @@
           <w:color w:val="0000ff"/>
           <w:rtl w:val="0"/>
         </w:rPr>
-        <w:t xml:space="preserve">&lt;a href=""&gt;</w:t>
-      </w:r>
-      <w:r>
-        <w:rPr>
-          <w:rtl w:val="0"/>
-        </w:rPr>
-        <w:t xml:space="preserve">).</w:t>
+        <w:t xml:space="preserve">&lt;hr&gt;</w:t>
+      </w:r>
+      <w:r>
+        <w:rPr>
+          <w:rtl w:val="0"/>
+        </w:rPr>
+        <w:t xml:space="preserve"> para mejorar la claridad visual.</w:t>
         <w:br w:type="textWrapping"/>
       </w:r>
     </w:p>
@@ -2461,22 +2809,20 @@
         <w:rPr>
           <w:rtl w:val="0"/>
         </w:rPr>
-        <w:t xml:space="preserve">Separadores </w:t>
-      </w:r>
-      <w:r>
-        <w:rPr>
-          <w:rFonts w:ascii="Roboto Mono" w:cs="Roboto Mono" w:eastAsia="Roboto Mono" w:hAnsi="Roboto Mono"/>
-          <w:i w:val="1"/>
-          <w:color w:val="0000ff"/>
-          <w:rtl w:val="0"/>
-        </w:rPr>
-        <w:t xml:space="preserve">&lt;hr&gt;</w:t>
-      </w:r>
-      <w:r>
-        <w:rPr>
-          <w:rtl w:val="0"/>
-        </w:rPr>
-        <w:t xml:space="preserve"> para mejorar la separación visual.</w:t>
+        <w:t xml:space="preserve">Uso de </w:t>
+      </w:r>
+      <w:r>
+        <w:rPr>
+          <w:b w:val="1"/>
+          <w:rtl w:val="0"/>
+        </w:rPr>
+        <w:t xml:space="preserve">classes de alerta y colores en tablas</w:t>
+      </w:r>
+      <w:r>
+        <w:rPr>
+          <w:rtl w:val="0"/>
+        </w:rPr>
+        <w:t xml:space="preserve"> para diferenciar secciones y peligrosidad.</w:t>
         <w:br w:type="textWrapping"/>
       </w:r>
     </w:p>
@@ -2486,128 +2832,6 @@
           <w:ilvl w:val="0"/>
           <w:numId w:val="7"/>
         </w:numPr>
-        <w:spacing w:after="0" w:afterAutospacing="0" w:before="0" w:beforeAutospacing="0" w:lineRule="auto"/>
-        <w:ind w:left="720" w:hanging="360"/>
-      </w:pPr>
-      <w:r>
-        <w:rPr>
-          <w:rtl w:val="0"/>
-        </w:rPr>
-        <w:t xml:space="preserve">Iconos representativos en blockquotes.</w:t>
-        <w:br w:type="textWrapping"/>
-      </w:r>
-    </w:p>
-    <w:p>
-      <w:pPr>
-        <w:numPr>
-          <w:ilvl w:val="0"/>
-          <w:numId w:val="7"/>
-        </w:numPr>
-        <w:spacing w:after="0" w:afterAutospacing="0" w:before="0" w:beforeAutospacing="0" w:lineRule="auto"/>
-        <w:ind w:left="720" w:hanging="360"/>
-      </w:pPr>
-      <w:r>
-        <w:rPr>
-          <w:rtl w:val="0"/>
-        </w:rPr>
-        <w:t xml:space="preserve">Aplicación de colores en tablas (</w:t>
-      </w:r>
-      <w:r>
-        <w:rPr>
-          <w:rFonts w:ascii="Roboto Mono" w:cs="Roboto Mono" w:eastAsia="Roboto Mono" w:hAnsi="Roboto Mono"/>
-          <w:i w:val="1"/>
-          <w:color w:val="0000ff"/>
-          <w:rtl w:val="0"/>
-        </w:rPr>
-        <w:t xml:space="preserve">table-warning</w:t>
-      </w:r>
-      <w:r>
-        <w:rPr>
-          <w:rtl w:val="0"/>
-        </w:rPr>
-        <w:t xml:space="preserve"> y </w:t>
-      </w:r>
-      <w:r>
-        <w:rPr>
-          <w:rFonts w:ascii="Roboto Mono" w:cs="Roboto Mono" w:eastAsia="Roboto Mono" w:hAnsi="Roboto Mono"/>
-          <w:i w:val="1"/>
-          <w:color w:val="0000ff"/>
-          <w:rtl w:val="0"/>
-        </w:rPr>
-        <w:t xml:space="preserve">table-danger</w:t>
-      </w:r>
-      <w:r>
-        <w:rPr>
-          <w:rtl w:val="0"/>
-        </w:rPr>
-        <w:t xml:space="preserve">).</w:t>
-        <w:br w:type="textWrapping"/>
-      </w:r>
-    </w:p>
-    <w:p>
-      <w:pPr>
-        <w:numPr>
-          <w:ilvl w:val="0"/>
-          <w:numId w:val="7"/>
-        </w:numPr>
-        <w:spacing w:after="0" w:afterAutospacing="0" w:before="0" w:beforeAutospacing="0" w:lineRule="auto"/>
-        <w:ind w:left="720" w:hanging="360"/>
-      </w:pPr>
-      <w:r>
-        <w:rPr>
-          <w:rtl w:val="0"/>
-        </w:rPr>
-        <w:t xml:space="preserve">Texto en cursiva en las </w:t>
-      </w:r>
-      <w:r>
-        <w:rPr>
-          <w:rtl w:val="0"/>
-        </w:rPr>
-        <w:t xml:space="preserve">cards</w:t>
-      </w:r>
-      <w:r>
-        <w:rPr>
-          <w:rtl w:val="0"/>
-        </w:rPr>
-        <w:t xml:space="preserve">.</w:t>
-        <w:br w:type="textWrapping"/>
-      </w:r>
-    </w:p>
-    <w:p>
-      <w:pPr>
-        <w:numPr>
-          <w:ilvl w:val="0"/>
-          <w:numId w:val="7"/>
-        </w:numPr>
-        <w:spacing w:after="0" w:afterAutospacing="0" w:before="0" w:beforeAutospacing="0" w:lineRule="auto"/>
-        <w:ind w:left="720" w:hanging="360"/>
-      </w:pPr>
-      <w:r>
-        <w:rPr>
-          <w:rtl w:val="0"/>
-        </w:rPr>
-        <w:t xml:space="preserve">Imágenes representativas en cada </w:t>
-      </w:r>
-      <w:r>
-        <w:rPr>
-          <w:rtl w:val="0"/>
-        </w:rPr>
-        <w:t xml:space="preserve">card</w:t>
-      </w:r>
-      <w:r>
-        <w:rPr>
-          <w:rtl w:val="0"/>
-        </w:rPr>
-        <w:t xml:space="preserve"> según la temática de la página.</w:t>
-        <w:br w:type="textWrapping"/>
-      </w:r>
-    </w:p>
-    <w:p>
-      <w:pPr>
-        <w:numPr>
-          <w:ilvl w:val="0"/>
-          <w:numId w:val="7"/>
-        </w:numPr>
         <w:spacing w:after="240" w:before="0" w:beforeAutospacing="0" w:lineRule="auto"/>
         <w:ind w:left="720" w:hanging="360"/>
       </w:pPr>
@@ -2615,39 +2839,21 @@
         <w:rPr>
           <w:rtl w:val="0"/>
         </w:rPr>
-        <w:t xml:space="preserve">Listas de instrucciones o tips usando </w:t>
-      </w:r>
-      <w:r>
-        <w:rPr>
-          <w:rFonts w:ascii="Roboto Mono" w:cs="Roboto Mono" w:eastAsia="Roboto Mono" w:hAnsi="Roboto Mono"/>
-          <w:i w:val="1"/>
-          <w:color w:val="0000ff"/>
-          <w:rtl w:val="0"/>
-        </w:rPr>
-        <w:t xml:space="preserve">list-group</w:t>
-      </w:r>
-      <w:r>
-        <w:rPr>
-          <w:rtl w:val="0"/>
-        </w:rPr>
-        <w:t xml:space="preserve"> para mayor claridad.</w:t>
-        <w:br w:type="textWrapping"/>
-      </w:r>
-    </w:p>
-    <w:p>
-      <w:pPr>
-        <w:spacing w:after="240" w:before="240" w:lineRule="auto"/>
-        <w:rPr/>
-      </w:pPr>
-      <w:r>
-        <w:pict>
-          <v:rect style="width:0.0pt;height:1.5pt" o:hr="t" o:hrstd="t" o:hralign="center" fillcolor="#A0A0A0" stroked="f"/>
-        </w:pict>
-      </w:r>
-      <w:r>
-        <w:rPr>
-          <w:rtl w:val="0"/>
-        </w:rPr>
+        <w:t xml:space="preserve">Integración de </w:t>
+      </w:r>
+      <w:r>
+        <w:rPr>
+          <w:b w:val="1"/>
+          <w:rtl w:val="0"/>
+        </w:rPr>
+        <w:t xml:space="preserve">accordion y tooltips</w:t>
+      </w:r>
+      <w:r>
+        <w:rPr>
+          <w:rtl w:val="0"/>
+        </w:rPr>
+        <w:t xml:space="preserve"> mediante los scripts de Bootstrap.</w:t>
+        <w:br w:type="textWrapping"/>
       </w:r>
     </w:p>
     <w:p>
@@ -2662,7 +2868,7 @@
           <w:szCs w:val="34"/>
         </w:rPr>
       </w:pPr>
-      <w:bookmarkStart w:colFirst="0" w:colLast="0" w:name="_d8smtchka4x" w:id="11"/>
+      <w:bookmarkStart w:colFirst="0" w:colLast="0" w:name="_hwb4zkstkbcd" w:id="11"/>
       <w:bookmarkEnd w:id="11"/>
       <w:r>
         <w:rPr>
@@ -2671,7 +2877,7 @@
           <w:szCs w:val="34"/>
           <w:rtl w:val="0"/>
         </w:rPr>
-        <w:t xml:space="preserve">Conclusión</w:t>
+        <w:t xml:space="preserve">8. Conclusión</w:t>
       </w:r>
     </w:p>
     <w:p>
@@ -2683,37 +2889,142 @@
         <w:rPr>
           <w:rtl w:val="0"/>
         </w:rPr>
-        <w:t xml:space="preserve">El trabajo permitió personalizar tres páginas web basadas en Bootstrap 4 alpha manteniendo la estructura original y la responsividad. Se aplicaron mejoras visuales y funcionales: estilos CSS internos, links, placeholders, iconos, separadores, tablas con color, </w:t>
-      </w:r>
-      <w:r>
-        <w:rPr>
-          <w:rtl w:val="0"/>
-        </w:rPr>
-        <w:t xml:space="preserve">cards</w:t>
-      </w:r>
-      <w:r>
-        <w:rPr>
-          <w:rtl w:val="0"/>
-        </w:rPr>
-        <w:t xml:space="preserve"> con imágenes y texto en cursiva, listas de instrucciones. Estas modificaciones mejoran la </w:t>
-      </w:r>
-      <w:r>
-        <w:rPr>
-          <w:b w:val="1"/>
-          <w:rtl w:val="0"/>
-        </w:rPr>
-        <w:t xml:space="preserve">usabilidad y estética</w:t>
-      </w:r>
-      <w:r>
-        <w:rPr>
-          <w:rtl w:val="0"/>
-        </w:rPr>
-        <w:t xml:space="preserve">, mostrando un diseño profesional y coherente en todas las páginas del proyecto.</w:t>
+        <w:t xml:space="preserve">El trabajo permitió desarrollar tres páginas web coherentes y estéticamente atractivas basadas en </w:t>
+      </w:r>
+      <w:r>
+        <w:rPr>
+          <w:b w:val="1"/>
+          <w:rtl w:val="0"/>
+        </w:rPr>
+        <w:t xml:space="preserve">Bootstrap 5.3</w:t>
+      </w:r>
+      <w:r>
+        <w:rPr>
+          <w:rtl w:val="0"/>
+        </w:rPr>
+        <w:t xml:space="preserve">, manteniendo la estructura original y mejorando la funcionalidad:</w:t>
+      </w:r>
+    </w:p>
+    <w:p>
+      <w:pPr>
+        <w:numPr>
+          <w:ilvl w:val="0"/>
+          <w:numId w:val="13"/>
+        </w:numPr>
+        <w:spacing w:after="0" w:afterAutospacing="0" w:before="240" w:lineRule="auto"/>
+        <w:ind w:left="720" w:hanging="360"/>
+      </w:pPr>
+      <w:r>
+        <w:rPr>
+          <w:rtl w:val="0"/>
+        </w:rPr>
+        <w:t xml:space="preserve">Barra lateral con navegación y búsqueda.</w:t>
+        <w:br w:type="textWrapping"/>
+      </w:r>
+    </w:p>
+    <w:p>
+      <w:pPr>
+        <w:numPr>
+          <w:ilvl w:val="0"/>
+          <w:numId w:val="13"/>
+        </w:numPr>
+        <w:spacing w:after="0" w:afterAutospacing="0" w:before="0" w:beforeAutospacing="0" w:lineRule="auto"/>
+        <w:ind w:left="720" w:hanging="360"/>
+      </w:pPr>
+      <w:r>
+        <w:rPr>
+          <w:rtl w:val="0"/>
+        </w:rPr>
+        <w:t xml:space="preserve">Secciones principales con alertas, blockquotes, tablas, cards y listas.</w:t>
+        <w:br w:type="textWrapping"/>
+      </w:r>
+    </w:p>
+    <w:p>
+      <w:pPr>
+        <w:numPr>
+          <w:ilvl w:val="0"/>
+          <w:numId w:val="13"/>
+        </w:numPr>
+        <w:spacing w:after="0" w:afterAutospacing="0" w:before="0" w:beforeAutospacing="0" w:lineRule="auto"/>
+        <w:ind w:left="720" w:hanging="360"/>
+      </w:pPr>
+      <w:r>
+        <w:rPr>
+          <w:rtl w:val="0"/>
+        </w:rPr>
+        <w:t xml:space="preserve">Elementos interactivos: carousel, accordion y tooltips.</w:t>
+        <w:br w:type="textWrapping"/>
+      </w:r>
+    </w:p>
+    <w:p>
+      <w:pPr>
+        <w:numPr>
+          <w:ilvl w:val="0"/>
+          <w:numId w:val="13"/>
+        </w:numPr>
+        <w:spacing w:after="240" w:before="0" w:beforeAutospacing="0" w:lineRule="auto"/>
+        <w:ind w:left="720" w:hanging="360"/>
+      </w:pPr>
+      <w:r>
+        <w:rPr>
+          <w:rtl w:val="0"/>
+        </w:rPr>
+        <w:t xml:space="preserve">Diseño </w:t>
+      </w:r>
+      <w:r>
+        <w:rPr>
+          <w:b w:val="1"/>
+          <w:rtl w:val="0"/>
+        </w:rPr>
+        <w:t xml:space="preserve">responsivo</w:t>
+      </w:r>
+      <w:r>
+        <w:rPr>
+          <w:rtl w:val="0"/>
+        </w:rPr>
+        <w:t xml:space="preserve"> adaptado a dispositivos móviles, tablets y escritorio.</w:t>
+        <w:br w:type="textWrapping"/>
+      </w:r>
+    </w:p>
+    <w:p>
+      <w:pPr>
+        <w:spacing w:after="240" w:before="240" w:lineRule="auto"/>
+        <w:rPr/>
+      </w:pPr>
+      <w:r>
+        <w:rPr>
+          <w:rtl w:val="0"/>
+        </w:rPr>
+        <w:t xml:space="preserve">Estas mejoras aportan </w:t>
+      </w:r>
+      <w:r>
+        <w:rPr>
+          <w:b w:val="1"/>
+          <w:rtl w:val="0"/>
+        </w:rPr>
+        <w:t xml:space="preserve">usabilidad  y claridad visual</w:t>
+      </w:r>
+      <w:r>
+        <w:rPr>
+          <w:rtl w:val="0"/>
+        </w:rPr>
+        <w:t xml:space="preserve">, demostrando el uso correcto de Bootstrap y su variedad a la hora de realizar un diseño de página web.</w:t>
+      </w:r>
+    </w:p>
+    <w:p>
+      <w:pPr>
+        <w:spacing w:after="240" w:before="240" w:lineRule="auto"/>
+        <w:rPr/>
+      </w:pPr>
+      <w:r>
+        <w:rPr>
+          <w:rtl w:val="0"/>
+        </w:rPr>
       </w:r>
     </w:p>
     <w:sectPr>
-      <w:headerReference r:id="rId6" w:type="default"/>
-      <w:footerReference r:id="rId7" w:type="default"/>
+      <w:headerReference r:id="rId7" w:type="default"/>
+      <w:footerReference r:id="rId8" w:type="default"/>
       <w:pgSz w:h="16834" w:w="11909" w:orient="portrait"/>
       <w:pgMar w:bottom="1440" w:top="1440" w:left="1440" w:right="1440" w:header="720" w:footer="720"/>
       <w:pgNumType w:start="1"/>
@@ -2767,8 +3078,8 @@
   <w:abstractNum w:abstractNumId="1">
     <w:lvl w:ilvl="0">
       <w:start w:val="1"/>
-      <w:numFmt w:val="decimal"/>
-      <w:lvlText w:val="%1."/>
+      <w:numFmt w:val="bullet"/>
+      <w:lvlText w:val="●"/>
       <w:lvlJc w:val="left"/>
       <w:pPr>
         <w:ind w:left="720" w:hanging="360"/>
@@ -2779,8 +3090,8 @@
     </w:lvl>
     <w:lvl w:ilvl="1">
       <w:start w:val="1"/>
-      <w:numFmt w:val="lowerLetter"/>
-      <w:lvlText w:val="%2."/>
+      <w:numFmt w:val="bullet"/>
+      <w:lvlText w:val="○"/>
       <w:lvlJc w:val="left"/>
       <w:pPr>
         <w:ind w:left="1440" w:hanging="360"/>
@@ -2791,8 +3102,8 @@
     </w:lvl>
     <w:lvl w:ilvl="2">
       <w:start w:val="1"/>
-      <w:numFmt w:val="lowerRoman"/>
-      <w:lvlText w:val="%3."/>
+      <w:numFmt w:val="bullet"/>
+      <w:lvlText w:val="■"/>
       <w:lvlJc w:val="left"/>
       <w:pPr>
         <w:ind w:left="2160" w:hanging="360"/>
@@ -2803,8 +3114,8 @@
     </w:lvl>
     <w:lvl w:ilvl="3">
       <w:start w:val="1"/>
-      <w:numFmt w:val="decimal"/>
-      <w:lvlText w:val="%4."/>
+      <w:numFmt w:val="bullet"/>
+      <w:lvlText w:val="●"/>
       <w:lvlJc w:val="left"/>
       <w:pPr>
         <w:ind w:left="2880" w:hanging="360"/>
@@ -2815,8 +3126,8 @@
     </w:lvl>
     <w:lvl w:ilvl="4">
       <w:start w:val="1"/>
-      <w:numFmt w:val="lowerLetter"/>
-      <w:lvlText w:val="%5."/>
+      <w:numFmt w:val="bullet"/>
+      <w:lvlText w:val="○"/>
       <w:lvlJc w:val="left"/>
       <w:pPr>
         <w:ind w:left="3600" w:hanging="360"/>
@@ -2827,8 +3138,8 @@
     </w:lvl>
     <w:lvl w:ilvl="5">
       <w:start w:val="1"/>
-      <w:numFmt w:val="lowerRoman"/>
-      <w:lvlText w:val="%6."/>
+      <w:numFmt w:val="bullet"/>
+      <w:lvlText w:val="■"/>
       <w:lvlJc w:val="left"/>
       <w:pPr>
         <w:ind w:left="4320" w:hanging="360"/>
@@ -2839,8 +3150,8 @@
     </w:lvl>
     <w:lvl w:ilvl="6">
       <w:start w:val="1"/>
-      <w:numFmt w:val="decimal"/>
-      <w:lvlText w:val="%7."/>
+      <w:numFmt w:val="bullet"/>
+      <w:lvlText w:val="●"/>
       <w:lvlJc w:val="left"/>
       <w:pPr>
         <w:ind w:left="5040" w:hanging="360"/>
@@ -2851,8 +3162,8 @@
     </w:lvl>
     <w:lvl w:ilvl="7">
       <w:start w:val="1"/>
-      <w:numFmt w:val="lowerLetter"/>
-      <w:lvlText w:val="%8."/>
+      <w:numFmt w:val="bullet"/>
+      <w:lvlText w:val="○"/>
       <w:lvlJc w:val="left"/>
       <w:pPr>
         <w:ind w:left="5760" w:hanging="360"/>
@@ -2863,8 +3174,8 @@
     </w:lvl>
     <w:lvl w:ilvl="8">
       <w:start w:val="1"/>
-      <w:numFmt w:val="lowerRoman"/>
-      <w:lvlText w:val="%9."/>
+      <w:numFmt w:val="bullet"/>
+      <w:lvlText w:val="■"/>
       <w:lvlJc w:val="left"/>
       <w:pPr>
         <w:ind w:left="6480" w:hanging="360"/>
@@ -3865,6 +4176,226 @@
     </w:lvl>
   </w:abstractNum>
   <w:abstractNum w:abstractNumId="11">
+    <w:lvl w:ilvl="0">
+      <w:start w:val="1"/>
+      <w:numFmt w:val="bullet"/>
+      <w:lvlText w:val="●"/>
+      <w:lvlJc w:val="left"/>
+      <w:pPr>
+        <w:ind w:left="720" w:hanging="360"/>
+      </w:pPr>
+      <w:rPr>
+        <w:u w:val="none"/>
+      </w:rPr>
+    </w:lvl>
+    <w:lvl w:ilvl="1">
+      <w:start w:val="1"/>
+      <w:numFmt w:val="bullet"/>
+      <w:lvlText w:val="○"/>
+      <w:lvlJc w:val="left"/>
+      <w:pPr>
+        <w:ind w:left="1440" w:hanging="360"/>
+      </w:pPr>
+      <w:rPr>
+        <w:u w:val="none"/>
+      </w:rPr>
+    </w:lvl>
+    <w:lvl w:ilvl="2">
+      <w:start w:val="1"/>
+      <w:numFmt w:val="bullet"/>
+      <w:lvlText w:val="■"/>
+      <w:lvlJc w:val="left"/>
+      <w:pPr>
+        <w:ind w:left="2160" w:hanging="360"/>
+      </w:pPr>
+      <w:rPr>
+        <w:u w:val="none"/>
+      </w:rPr>
+    </w:lvl>
+    <w:lvl w:ilvl="3">
+      <w:start w:val="1"/>
+      <w:numFmt w:val="bullet"/>
+      <w:lvlText w:val="●"/>
+      <w:lvlJc w:val="left"/>
+      <w:pPr>
+        <w:ind w:left="2880" w:hanging="360"/>
+      </w:pPr>
+      <w:rPr>
+        <w:u w:val="none"/>
+      </w:rPr>
+    </w:lvl>
+    <w:lvl w:ilvl="4">
+      <w:start w:val="1"/>
+      <w:numFmt w:val="bullet"/>
+      <w:lvlText w:val="○"/>
+      <w:lvlJc w:val="left"/>
+      <w:pPr>
+        <w:ind w:left="3600" w:hanging="360"/>
+      </w:pPr>
+      <w:rPr>
+        <w:u w:val="none"/>
+      </w:rPr>
+    </w:lvl>
+    <w:lvl w:ilvl="5">
+      <w:start w:val="1"/>
+      <w:numFmt w:val="bullet"/>
+      <w:lvlText w:val="■"/>
+      <w:lvlJc w:val="left"/>
+      <w:pPr>
+        <w:ind w:left="4320" w:hanging="360"/>
+      </w:pPr>
+      <w:rPr>
+        <w:u w:val="none"/>
+      </w:rPr>
+    </w:lvl>
+    <w:lvl w:ilvl="6">
+      <w:start w:val="1"/>
+      <w:numFmt w:val="bullet"/>
+      <w:lvlText w:val="●"/>
+      <w:lvlJc w:val="left"/>
+      <w:pPr>
+        <w:ind w:left="5040" w:hanging="360"/>
+      </w:pPr>
+      <w:rPr>
+        <w:u w:val="none"/>
+      </w:rPr>
+    </w:lvl>
+    <w:lvl w:ilvl="7">
+      <w:start w:val="1"/>
+      <w:numFmt w:val="bullet"/>
+      <w:lvlText w:val="○"/>
+      <w:lvlJc w:val="left"/>
+      <w:pPr>
+        <w:ind w:left="5760" w:hanging="360"/>
+      </w:pPr>
+      <w:rPr>
+        <w:u w:val="none"/>
+      </w:rPr>
+    </w:lvl>
+    <w:lvl w:ilvl="8">
+      <w:start w:val="1"/>
+      <w:numFmt w:val="bullet"/>
+      <w:lvlText w:val="■"/>
+      <w:lvlJc w:val="left"/>
+      <w:pPr>
+        <w:ind w:left="6480" w:hanging="360"/>
+      </w:pPr>
+      <w:rPr>
+        <w:u w:val="none"/>
+      </w:rPr>
+    </w:lvl>
+  </w:abstractNum>
+  <w:abstractNum w:abstractNumId="12">
+    <w:lvl w:ilvl="0">
+      <w:start w:val="1"/>
+      <w:numFmt w:val="bullet"/>
+      <w:lvlText w:val="●"/>
+      <w:lvlJc w:val="left"/>
+      <w:pPr>
+        <w:ind w:left="720" w:hanging="360"/>
+      </w:pPr>
+      <w:rPr>
+        <w:u w:val="none"/>
+      </w:rPr>
+    </w:lvl>
+    <w:lvl w:ilvl="1">
+      <w:start w:val="1"/>
+      <w:numFmt w:val="bullet"/>
+      <w:lvlText w:val="○"/>
+      <w:lvlJc w:val="left"/>
+      <w:pPr>
+        <w:ind w:left="1440" w:hanging="360"/>
+      </w:pPr>
+      <w:rPr>
+        <w:u w:val="none"/>
+      </w:rPr>
+    </w:lvl>
+    <w:lvl w:ilvl="2">
+      <w:start w:val="1"/>
+      <w:numFmt w:val="bullet"/>
+      <w:lvlText w:val="■"/>
+      <w:lvlJc w:val="left"/>
+      <w:pPr>
+        <w:ind w:left="2160" w:hanging="360"/>
+      </w:pPr>
+      <w:rPr>
+        <w:u w:val="none"/>
+      </w:rPr>
+    </w:lvl>
+    <w:lvl w:ilvl="3">
+      <w:start w:val="1"/>
+      <w:numFmt w:val="bullet"/>
+      <w:lvlText w:val="●"/>
+      <w:lvlJc w:val="left"/>
+      <w:pPr>
+        <w:ind w:left="2880" w:hanging="360"/>
+      </w:pPr>
+      <w:rPr>
+        <w:u w:val="none"/>
+      </w:rPr>
+    </w:lvl>
+    <w:lvl w:ilvl="4">
+      <w:start w:val="1"/>
+      <w:numFmt w:val="bullet"/>
+      <w:lvlText w:val="○"/>
+      <w:lvlJc w:val="left"/>
+      <w:pPr>
+        <w:ind w:left="3600" w:hanging="360"/>
+      </w:pPr>
+      <w:rPr>
+        <w:u w:val="none"/>
+      </w:rPr>
+    </w:lvl>
+    <w:lvl w:ilvl="5">
+      <w:start w:val="1"/>
+      <w:numFmt w:val="bullet"/>
+      <w:lvlText w:val="■"/>
+      <w:lvlJc w:val="left"/>
+      <w:pPr>
+        <w:ind w:left="4320" w:hanging="360"/>
+      </w:pPr>
+      <w:rPr>
+        <w:u w:val="none"/>
+      </w:rPr>
+    </w:lvl>
+    <w:lvl w:ilvl="6">
+      <w:start w:val="1"/>
+      <w:numFmt w:val="bullet"/>
+      <w:lvlText w:val="●"/>
+      <w:lvlJc w:val="left"/>
+      <w:pPr>
+        <w:ind w:left="5040" w:hanging="360"/>
+      </w:pPr>
+      <w:rPr>
+        <w:u w:val="none"/>
+      </w:rPr>
+    </w:lvl>
+    <w:lvl w:ilvl="7">
+      <w:start w:val="1"/>
+      <w:numFmt w:val="bullet"/>
+      <w:lvlText w:val="○"/>
+      <w:lvlJc w:val="left"/>
+      <w:pPr>
+        <w:ind w:left="5760" w:hanging="360"/>
+      </w:pPr>
+      <w:rPr>
+        <w:u w:val="none"/>
+      </w:rPr>
+    </w:lvl>
+    <w:lvl w:ilvl="8">
+      <w:start w:val="1"/>
+      <w:numFmt w:val="bullet"/>
+      <w:lvlText w:val="■"/>
+      <w:lvlJc w:val="left"/>
+      <w:pPr>
+        <w:ind w:left="6480" w:hanging="360"/>
+      </w:pPr>
+      <w:rPr>
+        <w:u w:val="none"/>
+      </w:rPr>
+    </w:lvl>
+  </w:abstractNum>
+  <w:abstractNum w:abstractNumId="13">
     <w:lvl w:ilvl="0">
       <w:start w:val="1"/>
       <w:numFmt w:val="bullet"/>
@@ -4006,6 +4537,12 @@
   </w:num>
   <w:num w:numId="11">
     <w:abstractNumId w:val="11"/>
+  </w:num>
+  <w:num w:numId="12">
+    <w:abstractNumId w:val="12"/>
+  </w:num>
+  <w:num w:numId="13">
+    <w:abstractNumId w:val="13"/>
   </w:num>
 </w:numbering>
 </file>

</xml_diff>